<commit_message>
Chỉnh sửa các mẫu đã làm
</commit_message>
<xml_diff>
--- a/Template/Mẫu 18.  Biên bản giao nhận hàng hóa.docx
+++ b/Template/Mẫu 18.  Biên bản giao nhận hàng hóa.docx
@@ -1,6 +1,6 @@
 
 <file path=word/document.xml><?xml version="1.0" encoding="utf-8"?>
-<w:document xmlns:wpc="http://schemas.microsoft.com/office/word/2010/wordprocessingCanvas" xmlns:cx="http://schemas.microsoft.com/office/drawing/2014/chartex" xmlns:cx1="http://schemas.microsoft.com/office/drawing/2015/9/8/chartex" xmlns:cx2="http://schemas.microsoft.com/office/drawing/2015/10/21/chartex" xmlns:cx3="http://schemas.microsoft.com/office/drawing/2016/5/9/chartex" xmlns:cx4="http://schemas.microsoft.com/office/drawing/2016/5/10/chartex" xmlns:cx5="http://schemas.microsoft.com/office/drawing/2016/5/11/chartex" xmlns:cx6="http://schemas.microsoft.com/office/drawing/2016/5/12/chartex" xmlns:cx7="http://schemas.microsoft.com/office/drawing/2016/5/13/chartex" xmlns:cx8="http://schemas.microsoft.com/office/drawing/2016/5/14/chartex" xmlns:mc="http://schemas.openxmlformats.org/markup-compatibility/2006" xmlns:aink="http://schemas.microsoft.com/office/drawing/2016/ink" xmlns:am3d="http://schemas.microsoft.com/office/drawing/2017/model3d" xmlns:o="urn:schemas-microsoft-com:office:office" xmlns:oel="http://schemas.microsoft.com/office/2019/extlst" xmlns:r="http://schemas.openxmlformats.org/officeDocument/2006/relationships" xmlns:m="http://schemas.openxmlformats.org/officeDocument/2006/math" xmlns:v="urn:schemas-microsoft-com:vml" xmlns:wp14="http://schemas.microsoft.com/office/word/2010/wordprocessingDrawing" xmlns:wp="http://schemas.openxmlformats.org/drawingml/2006/wordprocessingDrawing" xmlns:w10="urn:schemas-microsoft-com:office:word" xmlns:w="http://schemas.openxmlformats.org/wordprocessingml/2006/main" xmlns:w14="http://schemas.microsoft.com/office/word/2010/wordml" xmlns:w15="http://schemas.microsoft.com/office/word/2012/wordml" xmlns:w16cex="http://schemas.microsoft.com/office/word/2018/wordml/cex" xmlns:w16cid="http://schemas.microsoft.com/office/word/2016/wordml/cid" xmlns:w16="http://schemas.microsoft.com/office/word/2018/wordml" xmlns:w16sdtdh="http://schemas.microsoft.com/office/word/2020/wordml/sdtdatahash" xmlns:w16se="http://schemas.microsoft.com/office/word/2015/wordml/symex" xmlns:wpg="http://schemas.microsoft.com/office/word/2010/wordprocessingGroup" xmlns:wpi="http://schemas.microsoft.com/office/word/2010/wordprocessingInk" xmlns:wne="http://schemas.microsoft.com/office/word/2006/wordml" xmlns:wps="http://schemas.microsoft.com/office/word/2010/wordprocessingShape" mc:Ignorable="w14 w15 w16se w16cid w16 w16cex w16sdtdh wp14">
+<w:document xmlns:wpc="http://schemas.microsoft.com/office/word/2010/wordprocessingCanvas" xmlns:cx="http://schemas.microsoft.com/office/drawing/2014/chartex" xmlns:cx1="http://schemas.microsoft.com/office/drawing/2015/9/8/chartex" xmlns:cx2="http://schemas.microsoft.com/office/drawing/2015/10/21/chartex" xmlns:cx3="http://schemas.microsoft.com/office/drawing/2016/5/9/chartex" xmlns:cx4="http://schemas.microsoft.com/office/drawing/2016/5/10/chartex" xmlns:cx5="http://schemas.microsoft.com/office/drawing/2016/5/11/chartex" xmlns:cx6="http://schemas.microsoft.com/office/drawing/2016/5/12/chartex" xmlns:cx7="http://schemas.microsoft.com/office/drawing/2016/5/13/chartex" xmlns:cx8="http://schemas.microsoft.com/office/drawing/2016/5/14/chartex" xmlns:mc="http://schemas.openxmlformats.org/markup-compatibility/2006" xmlns:aink="http://schemas.microsoft.com/office/drawing/2016/ink" xmlns:am3d="http://schemas.microsoft.com/office/drawing/2017/model3d" xmlns:o="urn:schemas-microsoft-com:office:office" xmlns:r="http://schemas.openxmlformats.org/officeDocument/2006/relationships" xmlns:m="http://schemas.openxmlformats.org/officeDocument/2006/math" xmlns:v="urn:schemas-microsoft-com:vml" xmlns:wp14="http://schemas.microsoft.com/office/word/2010/wordprocessingDrawing" xmlns:wp="http://schemas.openxmlformats.org/drawingml/2006/wordprocessingDrawing" xmlns:w10="urn:schemas-microsoft-com:office:word" xmlns:w="http://schemas.openxmlformats.org/wordprocessingml/2006/main" xmlns:w14="http://schemas.microsoft.com/office/word/2010/wordml" xmlns:w15="http://schemas.microsoft.com/office/word/2012/wordml" xmlns:w16cex="http://schemas.microsoft.com/office/word/2018/wordml/cex" xmlns:w16cid="http://schemas.microsoft.com/office/word/2016/wordml/cid" xmlns:w16="http://schemas.microsoft.com/office/word/2018/wordml" xmlns:w16sdtdh="http://schemas.microsoft.com/office/word/2020/wordml/sdtdatahash" xmlns:w16se="http://schemas.microsoft.com/office/word/2015/wordml/symex" xmlns:wpg="http://schemas.microsoft.com/office/word/2010/wordprocessingGroup" xmlns:wpi="http://schemas.microsoft.com/office/word/2010/wordprocessingInk" xmlns:wne="http://schemas.microsoft.com/office/word/2006/wordml" xmlns:wps="http://schemas.microsoft.com/office/word/2010/wordprocessingShape" mc:Ignorable="w14 w15 w16se w16cid w16 w16cex w16sdtdh wp14">
   <w:body>
     <w:tbl>
       <w:tblPr>
@@ -48,70 +48,12 @@
                 <w:lang w:val="es-ES"/>
               </w:rPr>
             </w:pPr>
-            <w:proofErr w:type="spellStart"/>
             <w:r>
               <w:rPr>
                 <w:lang w:val="es-ES"/>
               </w:rPr>
-              <w:t>Độc</w:t>
-            </w:r>
-            <w:proofErr w:type="spellEnd"/>
-            <w:r>
-              <w:rPr>
-                <w:lang w:val="es-ES"/>
-              </w:rPr>
-              <w:t xml:space="preserve"> </w:t>
-            </w:r>
-            <w:proofErr w:type="spellStart"/>
-            <w:r>
-              <w:rPr>
-                <w:lang w:val="es-ES"/>
-              </w:rPr>
-              <w:t>lập</w:t>
-            </w:r>
-            <w:proofErr w:type="spellEnd"/>
-            <w:r>
-              <w:rPr>
-                <w:lang w:val="es-ES"/>
-              </w:rPr>
-              <w:t xml:space="preserve"> - </w:t>
-            </w:r>
-            <w:proofErr w:type="spellStart"/>
-            <w:r>
-              <w:rPr>
-                <w:lang w:val="es-ES"/>
-              </w:rPr>
-              <w:t>Tự</w:t>
-            </w:r>
-            <w:proofErr w:type="spellEnd"/>
-            <w:r>
-              <w:rPr>
-                <w:lang w:val="es-ES"/>
-              </w:rPr>
-              <w:t xml:space="preserve"> do - </w:t>
-            </w:r>
-            <w:proofErr w:type="spellStart"/>
-            <w:r>
-              <w:rPr>
-                <w:lang w:val="es-ES"/>
-              </w:rPr>
-              <w:t>Hạnh</w:t>
-            </w:r>
-            <w:proofErr w:type="spellEnd"/>
-            <w:r>
-              <w:rPr>
-                <w:lang w:val="es-ES"/>
-              </w:rPr>
-              <w:t xml:space="preserve"> </w:t>
-            </w:r>
-            <w:proofErr w:type="spellStart"/>
-            <w:r>
-              <w:rPr>
-                <w:lang w:val="es-ES"/>
-              </w:rPr>
-              <w:t>phúc</w:t>
-            </w:r>
-            <w:proofErr w:type="spellEnd"/>
+              <w:t>Độc lập - Tự do - Hạnh phúc</w:t>
+            </w:r>
           </w:p>
         </w:tc>
       </w:tr>
@@ -225,7 +167,6 @@
           <w:szCs w:val="26"/>
         </w:rPr>
       </w:pPr>
-      <w:proofErr w:type="spellStart"/>
       <w:r>
         <w:rPr>
           <w:b w:val="0"/>
@@ -233,9 +174,8 @@
           <w:sz w:val="26"/>
           <w:szCs w:val="26"/>
         </w:rPr>
-        <w:t>Căn</w:t>
+        <w:t xml:space="preserve">Căn cứ hợp đồng số </w:t>
       </w:r>
-      <w:proofErr w:type="spellEnd"/>
       <w:r>
         <w:rPr>
           <w:b w:val="0"/>
@@ -243,9 +183,8 @@
           <w:sz w:val="26"/>
           <w:szCs w:val="26"/>
         </w:rPr>
-        <w:t xml:space="preserve"> </w:t>
+        <w:t>&lt;ContractId&gt;</w:t>
       </w:r>
-      <w:proofErr w:type="spellStart"/>
       <w:r>
         <w:rPr>
           <w:b w:val="0"/>
@@ -253,9 +192,8 @@
           <w:sz w:val="26"/>
           <w:szCs w:val="26"/>
         </w:rPr>
-        <w:t>cứ</w:t>
+        <w:t xml:space="preserve"> </w:t>
       </w:r>
-      <w:proofErr w:type="spellEnd"/>
       <w:r>
         <w:rPr>
           <w:b w:val="0"/>
@@ -263,9 +201,8 @@
           <w:sz w:val="26"/>
           <w:szCs w:val="26"/>
         </w:rPr>
-        <w:t xml:space="preserve"> </w:t>
+        <w:t>ngày</w:t>
       </w:r>
-      <w:proofErr w:type="spellStart"/>
       <w:r>
         <w:rPr>
           <w:b w:val="0"/>
@@ -273,9 +210,8 @@
           <w:sz w:val="26"/>
           <w:szCs w:val="26"/>
         </w:rPr>
-        <w:t>hợp</w:t>
+        <w:t xml:space="preserve"> </w:t>
       </w:r>
-      <w:proofErr w:type="spellEnd"/>
       <w:r>
         <w:rPr>
           <w:b w:val="0"/>
@@ -283,9 +219,8 @@
           <w:sz w:val="26"/>
           <w:szCs w:val="26"/>
         </w:rPr>
-        <w:t xml:space="preserve"> </w:t>
+        <w:t>&lt;ContractCreatedDate&gt;</w:t>
       </w:r>
-      <w:proofErr w:type="spellStart"/>
       <w:r>
         <w:rPr>
           <w:b w:val="0"/>
@@ -293,9 +228,8 @@
           <w:sz w:val="26"/>
           <w:szCs w:val="26"/>
         </w:rPr>
-        <w:t>đồng</w:t>
+        <w:t xml:space="preserve"> </w:t>
       </w:r>
-      <w:proofErr w:type="spellEnd"/>
       <w:r>
         <w:rPr>
           <w:b w:val="0"/>
@@ -303,9 +237,8 @@
           <w:sz w:val="26"/>
           <w:szCs w:val="26"/>
         </w:rPr>
-        <w:t xml:space="preserve"> </w:t>
+        <w:t xml:space="preserve"> giữa </w:t>
       </w:r>
-      <w:proofErr w:type="spellStart"/>
       <w:r>
         <w:rPr>
           <w:b w:val="0"/>
@@ -313,9 +246,8 @@
           <w:sz w:val="26"/>
           <w:szCs w:val="26"/>
         </w:rPr>
-        <w:t>số</w:t>
+        <w:t>&lt;SiteName&gt;</w:t>
       </w:r>
-      <w:proofErr w:type="spellEnd"/>
       <w:r>
         <w:rPr>
           <w:b w:val="0"/>
@@ -323,7 +255,7 @@
           <w:sz w:val="26"/>
           <w:szCs w:val="26"/>
         </w:rPr>
-        <w:t xml:space="preserve"> </w:t>
+        <w:t xml:space="preserve"> và Công ty TNHH Thiết bị Viễn thông ANSV về việc mua sắm theo KHMS: “</w:t>
       </w:r>
       <w:r>
         <w:rPr>
@@ -332,9 +264,8 @@
           <w:sz w:val="26"/>
           <w:szCs w:val="26"/>
         </w:rPr>
-        <w:t>&lt;</w:t>
+        <w:t>ContractShoppingPlan</w:t>
       </w:r>
-      <w:proofErr w:type="spellStart"/>
       <w:r>
         <w:rPr>
           <w:b w:val="0"/>
@@ -342,9 +273,21 @@
           <w:sz w:val="26"/>
           <w:szCs w:val="26"/>
         </w:rPr>
-        <w:t>ContractId</w:t>
+        <w:t>”;</w:t>
       </w:r>
-      <w:proofErr w:type="spellEnd"/>
+    </w:p>
+    <w:p>
+      <w:pPr>
+        <w:spacing w:before="0" w:after="0"/>
+        <w:ind w:firstLine="425"/>
+        <w:jc w:val="both"/>
+        <w:rPr>
+          <w:b w:val="0"/>
+          <w:i/>
+          <w:sz w:val="2"/>
+          <w:szCs w:val="26"/>
+        </w:rPr>
+      </w:pPr>
       <w:r>
         <w:rPr>
           <w:b w:val="0"/>
@@ -352,7 +295,7 @@
           <w:sz w:val="26"/>
           <w:szCs w:val="26"/>
         </w:rPr>
-        <w:t>&gt;</w:t>
+        <w:t xml:space="preserve">Căn cứ Thư đặt hàng </w:t>
       </w:r>
       <w:r>
         <w:rPr>
@@ -361,9 +304,8 @@
           <w:sz w:val="26"/>
           <w:szCs w:val="26"/>
         </w:rPr>
-        <w:t xml:space="preserve"> </w:t>
+        <w:t>&lt;POName&gt;</w:t>
       </w:r>
-      <w:proofErr w:type="spellStart"/>
       <w:r>
         <w:rPr>
           <w:b w:val="0"/>
@@ -371,9 +313,8 @@
           <w:sz w:val="26"/>
           <w:szCs w:val="26"/>
         </w:rPr>
-        <w:t>ngày</w:t>
+        <w:t xml:space="preserve"> số </w:t>
       </w:r>
-      <w:proofErr w:type="spellEnd"/>
       <w:r>
         <w:rPr>
           <w:b w:val="0"/>
@@ -381,7 +322,7 @@
           <w:sz w:val="26"/>
           <w:szCs w:val="26"/>
         </w:rPr>
-        <w:t xml:space="preserve"> </w:t>
+        <w:t xml:space="preserve">&lt;POId&gt; </w:t>
       </w:r>
       <w:r>
         <w:rPr>
@@ -390,9 +331,8 @@
           <w:sz w:val="26"/>
           <w:szCs w:val="26"/>
         </w:rPr>
-        <w:t>&lt;</w:t>
+        <w:t xml:space="preserve">ngày </w:t>
       </w:r>
-      <w:proofErr w:type="spellStart"/>
       <w:r>
         <w:rPr>
           <w:b w:val="0"/>
@@ -400,10 +340,8 @@
           <w:sz w:val="26"/>
           <w:szCs w:val="26"/>
         </w:rPr>
-        <w:t>ContractCreatedDate</w:t>
+        <w:t xml:space="preserve">&lt;POCreatedDate&gt; </w:t>
       </w:r>
-      <w:proofErr w:type="spellEnd"/>
-      <w:proofErr w:type="gramStart"/>
       <w:r>
         <w:rPr>
           <w:b w:val="0"/>
@@ -411,7 +349,7 @@
           <w:sz w:val="26"/>
           <w:szCs w:val="26"/>
         </w:rPr>
-        <w:t>&gt;</w:t>
+        <w:t xml:space="preserve">của </w:t>
       </w:r>
       <w:r>
         <w:rPr>
@@ -420,7 +358,7 @@
           <w:sz w:val="26"/>
           <w:szCs w:val="26"/>
         </w:rPr>
-        <w:t xml:space="preserve"> </w:t>
+        <w:t>&lt;SiteName&gt;</w:t>
       </w:r>
       <w:r>
         <w:rPr>
@@ -431,7 +369,6 @@
         </w:rPr>
         <w:t xml:space="preserve"> </w:t>
       </w:r>
-      <w:proofErr w:type="spellStart"/>
       <w:r>
         <w:rPr>
           <w:b w:val="0"/>
@@ -439,10 +376,8 @@
           <w:sz w:val="26"/>
           <w:szCs w:val="26"/>
         </w:rPr>
-        <w:t>giữa</w:t>
+        <w:t xml:space="preserve">về việc </w:t>
       </w:r>
-      <w:proofErr w:type="spellEnd"/>
-      <w:proofErr w:type="gramEnd"/>
       <w:r>
         <w:rPr>
           <w:b w:val="0"/>
@@ -450,7 +385,7 @@
           <w:sz w:val="26"/>
           <w:szCs w:val="26"/>
         </w:rPr>
-        <w:t xml:space="preserve"> </w:t>
+        <w:t>yêu cầu giao hàng</w:t>
       </w:r>
       <w:r>
         <w:rPr>
@@ -459,19 +394,21 @@
           <w:sz w:val="26"/>
           <w:szCs w:val="26"/>
         </w:rPr>
-        <w:t>&lt;</w:t>
+        <w:t>;</w:t>
       </w:r>
-      <w:proofErr w:type="spellStart"/>
-      <w:r>
+    </w:p>
+    <w:p>
+      <w:pPr>
+        <w:spacing w:before="0" w:after="0"/>
+        <w:ind w:firstLine="425"/>
+        <w:jc w:val="both"/>
         <w:rPr>
           <w:b w:val="0"/>
           <w:i/>
           <w:sz w:val="26"/>
           <w:szCs w:val="26"/>
         </w:rPr>
-        <w:t>SiteName</w:t>
-      </w:r>
-      <w:proofErr w:type="spellEnd"/>
+      </w:pPr>
       <w:r>
         <w:rPr>
           <w:b w:val="0"/>
@@ -479,976 +416,7 @@
           <w:sz w:val="26"/>
           <w:szCs w:val="26"/>
         </w:rPr>
-        <w:t>&gt;</w:t>
-      </w:r>
-      <w:r>
-        <w:rPr>
-          <w:b w:val="0"/>
-          <w:i/>
-          <w:sz w:val="26"/>
-          <w:szCs w:val="26"/>
-        </w:rPr>
-        <w:t xml:space="preserve"> </w:t>
-      </w:r>
-      <w:proofErr w:type="spellStart"/>
-      <w:r>
-        <w:rPr>
-          <w:b w:val="0"/>
-          <w:i/>
-          <w:sz w:val="26"/>
-          <w:szCs w:val="26"/>
-        </w:rPr>
-        <w:t>và</w:t>
-      </w:r>
-      <w:proofErr w:type="spellEnd"/>
-      <w:r>
-        <w:rPr>
-          <w:b w:val="0"/>
-          <w:i/>
-          <w:sz w:val="26"/>
-          <w:szCs w:val="26"/>
-        </w:rPr>
-        <w:t xml:space="preserve"> </w:t>
-      </w:r>
-      <w:proofErr w:type="spellStart"/>
-      <w:r>
-        <w:rPr>
-          <w:b w:val="0"/>
-          <w:i/>
-          <w:sz w:val="26"/>
-          <w:szCs w:val="26"/>
-        </w:rPr>
-        <w:t>Công</w:t>
-      </w:r>
-      <w:proofErr w:type="spellEnd"/>
-      <w:r>
-        <w:rPr>
-          <w:b w:val="0"/>
-          <w:i/>
-          <w:sz w:val="26"/>
-          <w:szCs w:val="26"/>
-        </w:rPr>
-        <w:t xml:space="preserve"> ty TNHH </w:t>
-      </w:r>
-      <w:proofErr w:type="spellStart"/>
-      <w:r>
-        <w:rPr>
-          <w:b w:val="0"/>
-          <w:i/>
-          <w:sz w:val="26"/>
-          <w:szCs w:val="26"/>
-        </w:rPr>
-        <w:t>Thiết</w:t>
-      </w:r>
-      <w:proofErr w:type="spellEnd"/>
-      <w:r>
-        <w:rPr>
-          <w:b w:val="0"/>
-          <w:i/>
-          <w:sz w:val="26"/>
-          <w:szCs w:val="26"/>
-        </w:rPr>
-        <w:t xml:space="preserve"> </w:t>
-      </w:r>
-      <w:proofErr w:type="spellStart"/>
-      <w:r>
-        <w:rPr>
-          <w:b w:val="0"/>
-          <w:i/>
-          <w:sz w:val="26"/>
-          <w:szCs w:val="26"/>
-        </w:rPr>
-        <w:t>bị</w:t>
-      </w:r>
-      <w:proofErr w:type="spellEnd"/>
-      <w:r>
-        <w:rPr>
-          <w:b w:val="0"/>
-          <w:i/>
-          <w:sz w:val="26"/>
-          <w:szCs w:val="26"/>
-        </w:rPr>
-        <w:t xml:space="preserve"> </w:t>
-      </w:r>
-      <w:proofErr w:type="spellStart"/>
-      <w:r>
-        <w:rPr>
-          <w:b w:val="0"/>
-          <w:i/>
-          <w:sz w:val="26"/>
-          <w:szCs w:val="26"/>
-        </w:rPr>
-        <w:t>Viễn</w:t>
-      </w:r>
-      <w:proofErr w:type="spellEnd"/>
-      <w:r>
-        <w:rPr>
-          <w:b w:val="0"/>
-          <w:i/>
-          <w:sz w:val="26"/>
-          <w:szCs w:val="26"/>
-        </w:rPr>
-        <w:t xml:space="preserve"> </w:t>
-      </w:r>
-      <w:proofErr w:type="spellStart"/>
-      <w:r>
-        <w:rPr>
-          <w:b w:val="0"/>
-          <w:i/>
-          <w:sz w:val="26"/>
-          <w:szCs w:val="26"/>
-        </w:rPr>
-        <w:t>thông</w:t>
-      </w:r>
-      <w:proofErr w:type="spellEnd"/>
-      <w:r>
-        <w:rPr>
-          <w:b w:val="0"/>
-          <w:i/>
-          <w:sz w:val="26"/>
-          <w:szCs w:val="26"/>
-        </w:rPr>
-        <w:t xml:space="preserve"> ANSV </w:t>
-      </w:r>
-      <w:proofErr w:type="spellStart"/>
-      <w:r>
-        <w:rPr>
-          <w:b w:val="0"/>
-          <w:i/>
-          <w:sz w:val="26"/>
-          <w:szCs w:val="26"/>
-        </w:rPr>
-        <w:t>về</w:t>
-      </w:r>
-      <w:proofErr w:type="spellEnd"/>
-      <w:r>
-        <w:rPr>
-          <w:b w:val="0"/>
-          <w:i/>
-          <w:sz w:val="26"/>
-          <w:szCs w:val="26"/>
-        </w:rPr>
-        <w:t xml:space="preserve"> </w:t>
-      </w:r>
-      <w:proofErr w:type="spellStart"/>
-      <w:r>
-        <w:rPr>
-          <w:b w:val="0"/>
-          <w:i/>
-          <w:sz w:val="26"/>
-          <w:szCs w:val="26"/>
-        </w:rPr>
-        <w:t>việc</w:t>
-      </w:r>
-      <w:proofErr w:type="spellEnd"/>
-      <w:r>
-        <w:rPr>
-          <w:b w:val="0"/>
-          <w:i/>
-          <w:sz w:val="26"/>
-          <w:szCs w:val="26"/>
-        </w:rPr>
-        <w:t xml:space="preserve"> </w:t>
-      </w:r>
-      <w:proofErr w:type="spellStart"/>
-      <w:r>
-        <w:rPr>
-          <w:b w:val="0"/>
-          <w:i/>
-          <w:sz w:val="26"/>
-          <w:szCs w:val="26"/>
-        </w:rPr>
-        <w:t>mua</w:t>
-      </w:r>
-      <w:proofErr w:type="spellEnd"/>
-      <w:r>
-        <w:rPr>
-          <w:b w:val="0"/>
-          <w:i/>
-          <w:sz w:val="26"/>
-          <w:szCs w:val="26"/>
-        </w:rPr>
-        <w:t xml:space="preserve"> </w:t>
-      </w:r>
-      <w:proofErr w:type="spellStart"/>
-      <w:r>
-        <w:rPr>
-          <w:b w:val="0"/>
-          <w:i/>
-          <w:sz w:val="26"/>
-          <w:szCs w:val="26"/>
-        </w:rPr>
-        <w:t>sắm</w:t>
-      </w:r>
-      <w:proofErr w:type="spellEnd"/>
-      <w:r>
-        <w:rPr>
-          <w:b w:val="0"/>
-          <w:i/>
-          <w:sz w:val="26"/>
-          <w:szCs w:val="26"/>
-        </w:rPr>
-        <w:t xml:space="preserve"> </w:t>
-      </w:r>
-      <w:proofErr w:type="spellStart"/>
-      <w:r>
-        <w:rPr>
-          <w:b w:val="0"/>
-          <w:i/>
-          <w:sz w:val="26"/>
-          <w:szCs w:val="26"/>
-        </w:rPr>
-        <w:t>theo</w:t>
-      </w:r>
-      <w:proofErr w:type="spellEnd"/>
-      <w:r>
-        <w:rPr>
-          <w:b w:val="0"/>
-          <w:i/>
-          <w:sz w:val="26"/>
-          <w:szCs w:val="26"/>
-        </w:rPr>
-        <w:t xml:space="preserve"> KHMS: “</w:t>
-      </w:r>
-      <w:proofErr w:type="spellStart"/>
-      <w:r>
-        <w:rPr>
-          <w:b w:val="0"/>
-          <w:i/>
-          <w:sz w:val="26"/>
-          <w:szCs w:val="26"/>
-        </w:rPr>
-        <w:t>ContractShoppingPlan</w:t>
-      </w:r>
-      <w:proofErr w:type="spellEnd"/>
-      <w:r>
-        <w:rPr>
-          <w:b w:val="0"/>
-          <w:i/>
-          <w:sz w:val="26"/>
-          <w:szCs w:val="26"/>
-        </w:rPr>
-        <w:t>”;</w:t>
-      </w:r>
-    </w:p>
-    <w:p>
-      <w:pPr>
-        <w:spacing w:before="0" w:after="0"/>
-        <w:ind w:firstLine="425"/>
-        <w:jc w:val="both"/>
-        <w:rPr>
-          <w:b w:val="0"/>
-          <w:i/>
-          <w:sz w:val="2"/>
-          <w:szCs w:val="26"/>
-        </w:rPr>
-      </w:pPr>
-      <w:proofErr w:type="spellStart"/>
-      <w:r>
-        <w:rPr>
-          <w:b w:val="0"/>
-          <w:i/>
-          <w:sz w:val="26"/>
-          <w:szCs w:val="26"/>
-        </w:rPr>
-        <w:t>Căn</w:t>
-      </w:r>
-      <w:proofErr w:type="spellEnd"/>
-      <w:r>
-        <w:rPr>
-          <w:b w:val="0"/>
-          <w:i/>
-          <w:sz w:val="26"/>
-          <w:szCs w:val="26"/>
-        </w:rPr>
-        <w:t xml:space="preserve"> </w:t>
-      </w:r>
-      <w:proofErr w:type="spellStart"/>
-      <w:r>
-        <w:rPr>
-          <w:b w:val="0"/>
-          <w:i/>
-          <w:sz w:val="26"/>
-          <w:szCs w:val="26"/>
-        </w:rPr>
-        <w:t>cứ</w:t>
-      </w:r>
-      <w:proofErr w:type="spellEnd"/>
-      <w:r>
-        <w:rPr>
-          <w:b w:val="0"/>
-          <w:i/>
-          <w:sz w:val="26"/>
-          <w:szCs w:val="26"/>
-        </w:rPr>
-        <w:t xml:space="preserve"> </w:t>
-      </w:r>
-      <w:proofErr w:type="spellStart"/>
-      <w:r>
-        <w:rPr>
-          <w:b w:val="0"/>
-          <w:i/>
-          <w:sz w:val="26"/>
-          <w:szCs w:val="26"/>
-        </w:rPr>
-        <w:t>Thư</w:t>
-      </w:r>
-      <w:proofErr w:type="spellEnd"/>
-      <w:r>
-        <w:rPr>
-          <w:b w:val="0"/>
-          <w:i/>
-          <w:sz w:val="26"/>
-          <w:szCs w:val="26"/>
-        </w:rPr>
-        <w:t xml:space="preserve"> </w:t>
-      </w:r>
-      <w:proofErr w:type="spellStart"/>
-      <w:r>
-        <w:rPr>
-          <w:b w:val="0"/>
-          <w:i/>
-          <w:sz w:val="26"/>
-          <w:szCs w:val="26"/>
-        </w:rPr>
-        <w:t>đặt</w:t>
-      </w:r>
-      <w:proofErr w:type="spellEnd"/>
-      <w:r>
-        <w:rPr>
-          <w:b w:val="0"/>
-          <w:i/>
-          <w:sz w:val="26"/>
-          <w:szCs w:val="26"/>
-        </w:rPr>
-        <w:t xml:space="preserve"> </w:t>
-      </w:r>
-      <w:proofErr w:type="spellStart"/>
-      <w:r>
-        <w:rPr>
-          <w:b w:val="0"/>
-          <w:i/>
-          <w:sz w:val="26"/>
-          <w:szCs w:val="26"/>
-        </w:rPr>
-        <w:t>hàng</w:t>
-      </w:r>
-      <w:proofErr w:type="spellEnd"/>
-      <w:r>
-        <w:rPr>
-          <w:b w:val="0"/>
-          <w:i/>
-          <w:sz w:val="26"/>
-          <w:szCs w:val="26"/>
-        </w:rPr>
-        <w:t xml:space="preserve"> </w:t>
-      </w:r>
-      <w:r>
-        <w:rPr>
-          <w:b w:val="0"/>
-          <w:i/>
-          <w:sz w:val="26"/>
-          <w:szCs w:val="26"/>
-        </w:rPr>
-        <w:t>&lt;</w:t>
-      </w:r>
-      <w:proofErr w:type="spellStart"/>
-      <w:r>
-        <w:rPr>
-          <w:b w:val="0"/>
-          <w:i/>
-          <w:sz w:val="26"/>
-          <w:szCs w:val="26"/>
-        </w:rPr>
-        <w:t>POName</w:t>
-      </w:r>
-      <w:proofErr w:type="spellEnd"/>
-      <w:r>
-        <w:rPr>
-          <w:b w:val="0"/>
-          <w:i/>
-          <w:sz w:val="26"/>
-          <w:szCs w:val="26"/>
-        </w:rPr>
-        <w:t>&gt;</w:t>
-      </w:r>
-      <w:r>
-        <w:rPr>
-          <w:b w:val="0"/>
-          <w:i/>
-          <w:sz w:val="26"/>
-          <w:szCs w:val="26"/>
-        </w:rPr>
-        <w:t xml:space="preserve"> </w:t>
-      </w:r>
-      <w:proofErr w:type="spellStart"/>
-      <w:r>
-        <w:rPr>
-          <w:b w:val="0"/>
-          <w:i/>
-          <w:sz w:val="26"/>
-          <w:szCs w:val="26"/>
-        </w:rPr>
-        <w:t>số</w:t>
-      </w:r>
-      <w:proofErr w:type="spellEnd"/>
-      <w:r>
-        <w:rPr>
-          <w:b w:val="0"/>
-          <w:i/>
-          <w:sz w:val="26"/>
-          <w:szCs w:val="26"/>
-        </w:rPr>
-        <w:t xml:space="preserve"> </w:t>
-      </w:r>
-      <w:r>
-        <w:rPr>
-          <w:b w:val="0"/>
-          <w:i/>
-          <w:sz w:val="26"/>
-          <w:szCs w:val="26"/>
-        </w:rPr>
-        <w:t>&lt;</w:t>
-      </w:r>
-      <w:proofErr w:type="spellStart"/>
-      <w:r>
-        <w:rPr>
-          <w:b w:val="0"/>
-          <w:i/>
-          <w:sz w:val="26"/>
-          <w:szCs w:val="26"/>
-        </w:rPr>
-        <w:t>POId</w:t>
-      </w:r>
-      <w:proofErr w:type="spellEnd"/>
-      <w:r>
-        <w:rPr>
-          <w:b w:val="0"/>
-          <w:i/>
-          <w:sz w:val="26"/>
-          <w:szCs w:val="26"/>
-        </w:rPr>
-        <w:t xml:space="preserve">&gt; </w:t>
-      </w:r>
-      <w:proofErr w:type="spellStart"/>
-      <w:r>
-        <w:rPr>
-          <w:b w:val="0"/>
-          <w:i/>
-          <w:sz w:val="26"/>
-          <w:szCs w:val="26"/>
-        </w:rPr>
-        <w:t>ngày</w:t>
-      </w:r>
-      <w:proofErr w:type="spellEnd"/>
-      <w:r>
-        <w:rPr>
-          <w:b w:val="0"/>
-          <w:i/>
-          <w:sz w:val="26"/>
-          <w:szCs w:val="26"/>
-        </w:rPr>
-        <w:t xml:space="preserve"> </w:t>
-      </w:r>
-      <w:r>
-        <w:rPr>
-          <w:b w:val="0"/>
-          <w:i/>
-          <w:sz w:val="26"/>
-          <w:szCs w:val="26"/>
-        </w:rPr>
-        <w:t>&lt;</w:t>
-      </w:r>
-      <w:proofErr w:type="spellStart"/>
-      <w:r>
-        <w:rPr>
-          <w:b w:val="0"/>
-          <w:i/>
-          <w:sz w:val="26"/>
-          <w:szCs w:val="26"/>
-        </w:rPr>
-        <w:t>POCreatedDate</w:t>
-      </w:r>
-      <w:proofErr w:type="spellEnd"/>
-      <w:r>
-        <w:rPr>
-          <w:b w:val="0"/>
-          <w:i/>
-          <w:sz w:val="26"/>
-          <w:szCs w:val="26"/>
-        </w:rPr>
-        <w:t xml:space="preserve">&gt; </w:t>
-      </w:r>
-      <w:proofErr w:type="spellStart"/>
-      <w:r>
-        <w:rPr>
-          <w:b w:val="0"/>
-          <w:i/>
-          <w:sz w:val="26"/>
-          <w:szCs w:val="26"/>
-        </w:rPr>
-        <w:t>của</w:t>
-      </w:r>
-      <w:proofErr w:type="spellEnd"/>
-      <w:r>
-        <w:rPr>
-          <w:b w:val="0"/>
-          <w:i/>
-          <w:sz w:val="26"/>
-          <w:szCs w:val="26"/>
-        </w:rPr>
-        <w:t xml:space="preserve"> </w:t>
-      </w:r>
-      <w:r>
-        <w:rPr>
-          <w:b w:val="0"/>
-          <w:i/>
-          <w:sz w:val="26"/>
-          <w:szCs w:val="26"/>
-        </w:rPr>
-        <w:t>&lt;</w:t>
-      </w:r>
-      <w:proofErr w:type="spellStart"/>
-      <w:r>
-        <w:rPr>
-          <w:b w:val="0"/>
-          <w:i/>
-          <w:sz w:val="26"/>
-          <w:szCs w:val="26"/>
-        </w:rPr>
-        <w:t>SiteName</w:t>
-      </w:r>
-      <w:proofErr w:type="spellEnd"/>
-      <w:r>
-        <w:rPr>
-          <w:b w:val="0"/>
-          <w:i/>
-          <w:sz w:val="26"/>
-          <w:szCs w:val="26"/>
-        </w:rPr>
-        <w:t>&gt;</w:t>
-      </w:r>
-      <w:r>
-        <w:rPr>
-          <w:b w:val="0"/>
-          <w:i/>
-          <w:sz w:val="26"/>
-          <w:szCs w:val="26"/>
-        </w:rPr>
-        <w:t xml:space="preserve"> </w:t>
-      </w:r>
-      <w:proofErr w:type="spellStart"/>
-      <w:r>
-        <w:rPr>
-          <w:b w:val="0"/>
-          <w:i/>
-          <w:sz w:val="26"/>
-          <w:szCs w:val="26"/>
-        </w:rPr>
-        <w:t>về</w:t>
-      </w:r>
-      <w:proofErr w:type="spellEnd"/>
-      <w:r>
-        <w:rPr>
-          <w:b w:val="0"/>
-          <w:i/>
-          <w:sz w:val="26"/>
-          <w:szCs w:val="26"/>
-        </w:rPr>
-        <w:t xml:space="preserve"> </w:t>
-      </w:r>
-      <w:proofErr w:type="spellStart"/>
-      <w:r>
-        <w:rPr>
-          <w:b w:val="0"/>
-          <w:i/>
-          <w:sz w:val="26"/>
-          <w:szCs w:val="26"/>
-        </w:rPr>
-        <w:t>việc</w:t>
-      </w:r>
-      <w:proofErr w:type="spellEnd"/>
-      <w:r>
-        <w:rPr>
-          <w:b w:val="0"/>
-          <w:i/>
-          <w:sz w:val="26"/>
-          <w:szCs w:val="26"/>
-        </w:rPr>
-        <w:t xml:space="preserve"> </w:t>
-      </w:r>
-      <w:proofErr w:type="spellStart"/>
-      <w:r>
-        <w:rPr>
-          <w:b w:val="0"/>
-          <w:i/>
-          <w:sz w:val="26"/>
-          <w:szCs w:val="26"/>
-        </w:rPr>
-        <w:t>yêu</w:t>
-      </w:r>
-      <w:proofErr w:type="spellEnd"/>
-      <w:r>
-        <w:rPr>
-          <w:b w:val="0"/>
-          <w:i/>
-          <w:sz w:val="26"/>
-          <w:szCs w:val="26"/>
-        </w:rPr>
-        <w:t xml:space="preserve"> </w:t>
-      </w:r>
-      <w:proofErr w:type="spellStart"/>
-      <w:r>
-        <w:rPr>
-          <w:b w:val="0"/>
-          <w:i/>
-          <w:sz w:val="26"/>
-          <w:szCs w:val="26"/>
-        </w:rPr>
-        <w:t>cầu</w:t>
-      </w:r>
-      <w:proofErr w:type="spellEnd"/>
-      <w:r>
-        <w:rPr>
-          <w:b w:val="0"/>
-          <w:i/>
-          <w:sz w:val="26"/>
-          <w:szCs w:val="26"/>
-        </w:rPr>
-        <w:t xml:space="preserve"> </w:t>
-      </w:r>
-      <w:proofErr w:type="spellStart"/>
-      <w:r>
-        <w:rPr>
-          <w:b w:val="0"/>
-          <w:i/>
-          <w:sz w:val="26"/>
-          <w:szCs w:val="26"/>
-        </w:rPr>
-        <w:t>giao</w:t>
-      </w:r>
-      <w:proofErr w:type="spellEnd"/>
-      <w:r>
-        <w:rPr>
-          <w:b w:val="0"/>
-          <w:i/>
-          <w:sz w:val="26"/>
-          <w:szCs w:val="26"/>
-        </w:rPr>
-        <w:t xml:space="preserve"> </w:t>
-      </w:r>
-      <w:proofErr w:type="spellStart"/>
-      <w:r>
-        <w:rPr>
-          <w:b w:val="0"/>
-          <w:i/>
-          <w:sz w:val="26"/>
-          <w:szCs w:val="26"/>
-        </w:rPr>
-        <w:t>hàng</w:t>
-      </w:r>
-      <w:proofErr w:type="spellEnd"/>
-      <w:r>
-        <w:rPr>
-          <w:b w:val="0"/>
-          <w:i/>
-          <w:sz w:val="26"/>
-          <w:szCs w:val="26"/>
-        </w:rPr>
-        <w:t>;</w:t>
-      </w:r>
-    </w:p>
-    <w:p>
-      <w:pPr>
-        <w:spacing w:before="0" w:after="0"/>
-        <w:ind w:firstLine="425"/>
-        <w:jc w:val="both"/>
-        <w:rPr>
-          <w:b w:val="0"/>
-          <w:i/>
-          <w:sz w:val="26"/>
-          <w:szCs w:val="26"/>
-        </w:rPr>
-      </w:pPr>
-      <w:proofErr w:type="spellStart"/>
-      <w:r>
-        <w:rPr>
-          <w:b w:val="0"/>
-          <w:i/>
-          <w:sz w:val="26"/>
-          <w:szCs w:val="26"/>
-        </w:rPr>
-        <w:t>Căn</w:t>
-      </w:r>
-      <w:proofErr w:type="spellEnd"/>
-      <w:r>
-        <w:rPr>
-          <w:b w:val="0"/>
-          <w:i/>
-          <w:sz w:val="26"/>
-          <w:szCs w:val="26"/>
-        </w:rPr>
-        <w:t xml:space="preserve"> </w:t>
-      </w:r>
-      <w:proofErr w:type="spellStart"/>
-      <w:r>
-        <w:rPr>
-          <w:b w:val="0"/>
-          <w:i/>
-          <w:sz w:val="26"/>
-          <w:szCs w:val="26"/>
-        </w:rPr>
-        <w:t>cứ</w:t>
-      </w:r>
-      <w:proofErr w:type="spellEnd"/>
-      <w:r>
-        <w:rPr>
-          <w:b w:val="0"/>
-          <w:i/>
-          <w:sz w:val="26"/>
-          <w:szCs w:val="26"/>
-        </w:rPr>
-        <w:t xml:space="preserve"> </w:t>
-      </w:r>
-      <w:proofErr w:type="spellStart"/>
-      <w:r>
-        <w:rPr>
-          <w:b w:val="0"/>
-          <w:i/>
-          <w:sz w:val="26"/>
-          <w:szCs w:val="26"/>
-        </w:rPr>
-        <w:t>Biên</w:t>
-      </w:r>
-      <w:proofErr w:type="spellEnd"/>
-      <w:r>
-        <w:rPr>
-          <w:b w:val="0"/>
-          <w:i/>
-          <w:sz w:val="26"/>
-          <w:szCs w:val="26"/>
-        </w:rPr>
-        <w:t xml:space="preserve"> </w:t>
-      </w:r>
-      <w:proofErr w:type="spellStart"/>
-      <w:r>
-        <w:rPr>
-          <w:b w:val="0"/>
-          <w:i/>
-          <w:sz w:val="26"/>
-          <w:szCs w:val="26"/>
-        </w:rPr>
-        <w:t>bản</w:t>
-      </w:r>
-      <w:proofErr w:type="spellEnd"/>
-      <w:r>
-        <w:rPr>
-          <w:b w:val="0"/>
-          <w:i/>
-          <w:sz w:val="26"/>
-          <w:szCs w:val="26"/>
-        </w:rPr>
-        <w:t xml:space="preserve"> </w:t>
-      </w:r>
-      <w:proofErr w:type="spellStart"/>
-      <w:r>
-        <w:rPr>
-          <w:b w:val="0"/>
-          <w:i/>
-          <w:sz w:val="26"/>
-          <w:szCs w:val="26"/>
-        </w:rPr>
-        <w:t>nghiệm</w:t>
-      </w:r>
-      <w:proofErr w:type="spellEnd"/>
-      <w:r>
-        <w:rPr>
-          <w:b w:val="0"/>
-          <w:i/>
-          <w:sz w:val="26"/>
-          <w:szCs w:val="26"/>
-        </w:rPr>
-        <w:t xml:space="preserve"> </w:t>
-      </w:r>
-      <w:proofErr w:type="spellStart"/>
-      <w:r>
-        <w:rPr>
-          <w:b w:val="0"/>
-          <w:i/>
-          <w:sz w:val="26"/>
-          <w:szCs w:val="26"/>
-        </w:rPr>
-        <w:t>thu</w:t>
-      </w:r>
-      <w:proofErr w:type="spellEnd"/>
-      <w:r>
-        <w:rPr>
-          <w:b w:val="0"/>
-          <w:i/>
-          <w:sz w:val="26"/>
-          <w:szCs w:val="26"/>
-        </w:rPr>
-        <w:t xml:space="preserve"> </w:t>
-      </w:r>
-      <w:proofErr w:type="spellStart"/>
-      <w:r>
-        <w:rPr>
-          <w:b w:val="0"/>
-          <w:i/>
-          <w:sz w:val="26"/>
-          <w:szCs w:val="26"/>
-        </w:rPr>
-        <w:t>kỹ</w:t>
-      </w:r>
-      <w:proofErr w:type="spellEnd"/>
-      <w:r>
-        <w:rPr>
-          <w:b w:val="0"/>
-          <w:i/>
-          <w:sz w:val="26"/>
-          <w:szCs w:val="26"/>
-        </w:rPr>
-        <w:t xml:space="preserve"> </w:t>
-      </w:r>
-      <w:proofErr w:type="spellStart"/>
-      <w:r>
-        <w:rPr>
-          <w:b w:val="0"/>
-          <w:i/>
-          <w:sz w:val="26"/>
-          <w:szCs w:val="26"/>
-        </w:rPr>
-        <w:t>thuật</w:t>
-      </w:r>
-      <w:proofErr w:type="spellEnd"/>
-      <w:r>
-        <w:rPr>
-          <w:b w:val="0"/>
-          <w:i/>
-          <w:sz w:val="26"/>
-          <w:szCs w:val="26"/>
-        </w:rPr>
-        <w:t xml:space="preserve"> </w:t>
-      </w:r>
-      <w:proofErr w:type="spellStart"/>
-      <w:r>
-        <w:rPr>
-          <w:b w:val="0"/>
-          <w:i/>
-          <w:sz w:val="26"/>
-          <w:szCs w:val="26"/>
-        </w:rPr>
-        <w:t>hàng</w:t>
-      </w:r>
-      <w:proofErr w:type="spellEnd"/>
-      <w:r>
-        <w:rPr>
-          <w:b w:val="0"/>
-          <w:i/>
-          <w:sz w:val="26"/>
-          <w:szCs w:val="26"/>
-        </w:rPr>
-        <w:t xml:space="preserve"> </w:t>
-      </w:r>
-      <w:proofErr w:type="spellStart"/>
-      <w:r>
-        <w:rPr>
-          <w:b w:val="0"/>
-          <w:i/>
-          <w:sz w:val="26"/>
-          <w:szCs w:val="26"/>
-        </w:rPr>
-        <w:t>hóa</w:t>
-      </w:r>
-      <w:proofErr w:type="spellEnd"/>
-      <w:r>
-        <w:rPr>
-          <w:b w:val="0"/>
-          <w:i/>
-          <w:sz w:val="26"/>
-          <w:szCs w:val="26"/>
-        </w:rPr>
-        <w:t xml:space="preserve"> </w:t>
-      </w:r>
-      <w:proofErr w:type="spellStart"/>
-      <w:r>
-        <w:rPr>
-          <w:b w:val="0"/>
-          <w:i/>
-          <w:sz w:val="26"/>
-          <w:szCs w:val="26"/>
-        </w:rPr>
-        <w:t>theo</w:t>
-      </w:r>
-      <w:proofErr w:type="spellEnd"/>
-      <w:r>
-        <w:rPr>
-          <w:b w:val="0"/>
-          <w:i/>
-          <w:sz w:val="26"/>
-          <w:szCs w:val="26"/>
-        </w:rPr>
-        <w:t xml:space="preserve"> </w:t>
-      </w:r>
-      <w:proofErr w:type="spellStart"/>
-      <w:r>
-        <w:rPr>
-          <w:b w:val="0"/>
-          <w:i/>
-          <w:sz w:val="26"/>
-          <w:szCs w:val="26"/>
-        </w:rPr>
-        <w:t>thư</w:t>
-      </w:r>
-      <w:proofErr w:type="spellEnd"/>
-      <w:r>
-        <w:rPr>
-          <w:b w:val="0"/>
-          <w:i/>
-          <w:sz w:val="26"/>
-          <w:szCs w:val="26"/>
-        </w:rPr>
-        <w:t xml:space="preserve"> </w:t>
-      </w:r>
-      <w:proofErr w:type="spellStart"/>
-      <w:r>
-        <w:rPr>
-          <w:b w:val="0"/>
-          <w:i/>
-          <w:sz w:val="26"/>
-          <w:szCs w:val="26"/>
-        </w:rPr>
-        <w:t>đặt</w:t>
-      </w:r>
-      <w:proofErr w:type="spellEnd"/>
-      <w:r>
-        <w:rPr>
-          <w:b w:val="0"/>
-          <w:i/>
-          <w:sz w:val="26"/>
-          <w:szCs w:val="26"/>
-        </w:rPr>
-        <w:t xml:space="preserve"> </w:t>
-      </w:r>
-      <w:proofErr w:type="spellStart"/>
-      <w:r>
-        <w:rPr>
-          <w:b w:val="0"/>
-          <w:i/>
-          <w:sz w:val="26"/>
-          <w:szCs w:val="26"/>
-        </w:rPr>
-        <w:t>hàng</w:t>
-      </w:r>
-      <w:proofErr w:type="spellEnd"/>
-      <w:r>
-        <w:rPr>
-          <w:b w:val="0"/>
-          <w:i/>
-          <w:sz w:val="26"/>
-          <w:szCs w:val="26"/>
-        </w:rPr>
-        <w:t>.</w:t>
+        <w:t>Căn cứ Biên bản nghiệm thu kỹ thuật hàng hóa theo thư đặt hàng.</w:t>
       </w:r>
     </w:p>
     <w:p>
@@ -1488,7 +456,6 @@
         </w:rPr>
         <w:t xml:space="preserve">Hôm nay, </w:t>
       </w:r>
-      <w:proofErr w:type="spellStart"/>
       <w:r>
         <w:rPr>
           <w:b w:val="0"/>
@@ -1497,9 +464,8 @@
           <w:sz w:val="26"/>
           <w:szCs w:val="26"/>
         </w:rPr>
-        <w:t>ngày</w:t>
+        <w:t xml:space="preserve">ngày </w:t>
       </w:r>
-      <w:proofErr w:type="spellEnd"/>
       <w:r>
         <w:rPr>
           <w:b w:val="0"/>
@@ -1508,7 +474,7 @@
           <w:sz w:val="26"/>
           <w:szCs w:val="26"/>
         </w:rPr>
-        <w:t xml:space="preserve"> </w:t>
+        <w:t>&lt;PLDate&gt;</w:t>
       </w:r>
       <w:r>
         <w:rPr>
@@ -1518,9 +484,8 @@
           <w:sz w:val="26"/>
           <w:szCs w:val="26"/>
         </w:rPr>
-        <w:t>&lt;</w:t>
+        <w:t xml:space="preserve"> </w:t>
       </w:r>
-      <w:proofErr w:type="spellStart"/>
       <w:r>
         <w:rPr>
           <w:b w:val="0"/>
@@ -1529,41 +494,8 @@
           <w:sz w:val="26"/>
           <w:szCs w:val="26"/>
         </w:rPr>
-        <w:t>PLDate</w:t>
-      </w:r>
-      <w:proofErr w:type="spellEnd"/>
-      <w:r>
-        <w:rPr>
-          <w:b w:val="0"/>
-          <w:bCs/>
-          <w:color w:val="000000"/>
-          <w:sz w:val="26"/>
-          <w:szCs w:val="26"/>
-        </w:rPr>
-        <w:t>&gt;</w:t>
-      </w:r>
-      <w:r>
-        <w:rPr>
-          <w:b w:val="0"/>
-          <w:bCs/>
-          <w:color w:val="000000"/>
-          <w:sz w:val="26"/>
-          <w:szCs w:val="26"/>
-        </w:rPr>
-        <w:t xml:space="preserve"> </w:t>
-      </w:r>
-      <w:proofErr w:type="spellStart"/>
-      <w:r>
-        <w:rPr>
-          <w:b w:val="0"/>
-          <w:bCs/>
-          <w:color w:val="000000"/>
-          <w:sz w:val="26"/>
-          <w:szCs w:val="26"/>
-        </w:rPr>
         <w:t>chúng</w:t>
       </w:r>
-      <w:proofErr w:type="spellEnd"/>
       <w:r>
         <w:rPr>
           <w:b w:val="0"/>
@@ -2897,323 +1829,15 @@
           <w:sz w:val="26"/>
           <w:szCs w:val="26"/>
         </w:rPr>
-        <w:t xml:space="preserve">Hai </w:t>
+        <w:t xml:space="preserve">Hai bên cùng xác nhận số lượng và chủng loại hàng hóa được giao nhận </w:t>
       </w:r>
-      <w:proofErr w:type="spellStart"/>
-      <w:r>
-        <w:rPr>
-          <w:b w:val="0"/>
-          <w:bCs/>
-          <w:sz w:val="26"/>
-          <w:szCs w:val="26"/>
-        </w:rPr>
-        <w:t>bên</w:t>
-      </w:r>
-      <w:proofErr w:type="spellEnd"/>
-      <w:r>
-        <w:rPr>
-          <w:b w:val="0"/>
-          <w:bCs/>
-          <w:sz w:val="26"/>
-          <w:szCs w:val="26"/>
-        </w:rPr>
-        <w:t xml:space="preserve"> </w:t>
-      </w:r>
-      <w:proofErr w:type="spellStart"/>
-      <w:r>
-        <w:rPr>
-          <w:b w:val="0"/>
-          <w:bCs/>
-          <w:sz w:val="26"/>
-          <w:szCs w:val="26"/>
-        </w:rPr>
-        <w:t>cùng</w:t>
-      </w:r>
-      <w:proofErr w:type="spellEnd"/>
-      <w:r>
-        <w:rPr>
-          <w:b w:val="0"/>
-          <w:bCs/>
-          <w:sz w:val="26"/>
-          <w:szCs w:val="26"/>
-        </w:rPr>
-        <w:t xml:space="preserve"> </w:t>
-      </w:r>
-      <w:proofErr w:type="spellStart"/>
-      <w:r>
-        <w:rPr>
-          <w:b w:val="0"/>
-          <w:bCs/>
-          <w:sz w:val="26"/>
-          <w:szCs w:val="26"/>
-        </w:rPr>
-        <w:t>xác</w:t>
-      </w:r>
-      <w:proofErr w:type="spellEnd"/>
-      <w:r>
-        <w:rPr>
-          <w:b w:val="0"/>
-          <w:bCs/>
-          <w:sz w:val="26"/>
-          <w:szCs w:val="26"/>
-        </w:rPr>
-        <w:t xml:space="preserve"> </w:t>
-      </w:r>
-      <w:proofErr w:type="spellStart"/>
-      <w:r>
-        <w:rPr>
-          <w:b w:val="0"/>
-          <w:bCs/>
-          <w:sz w:val="26"/>
-          <w:szCs w:val="26"/>
-        </w:rPr>
-        <w:t>nhận</w:t>
-      </w:r>
-      <w:proofErr w:type="spellEnd"/>
-      <w:r>
-        <w:rPr>
-          <w:b w:val="0"/>
-          <w:bCs/>
-          <w:sz w:val="26"/>
-          <w:szCs w:val="26"/>
-        </w:rPr>
-        <w:t xml:space="preserve"> </w:t>
-      </w:r>
-      <w:proofErr w:type="spellStart"/>
-      <w:r>
-        <w:rPr>
-          <w:b w:val="0"/>
-          <w:bCs/>
-          <w:sz w:val="26"/>
-          <w:szCs w:val="26"/>
-        </w:rPr>
-        <w:t>số</w:t>
-      </w:r>
-      <w:proofErr w:type="spellEnd"/>
-      <w:r>
-        <w:rPr>
-          <w:b w:val="0"/>
-          <w:bCs/>
-          <w:sz w:val="26"/>
-          <w:szCs w:val="26"/>
-        </w:rPr>
-        <w:t xml:space="preserve"> </w:t>
-      </w:r>
-      <w:proofErr w:type="spellStart"/>
-      <w:r>
-        <w:rPr>
-          <w:b w:val="0"/>
-          <w:bCs/>
-          <w:sz w:val="26"/>
-          <w:szCs w:val="26"/>
-        </w:rPr>
-        <w:t>lượng</w:t>
-      </w:r>
-      <w:proofErr w:type="spellEnd"/>
-      <w:r>
-        <w:rPr>
-          <w:b w:val="0"/>
-          <w:bCs/>
-          <w:sz w:val="26"/>
-          <w:szCs w:val="26"/>
-        </w:rPr>
-        <w:t xml:space="preserve"> </w:t>
-      </w:r>
-      <w:proofErr w:type="spellStart"/>
-      <w:r>
-        <w:rPr>
-          <w:b w:val="0"/>
-          <w:bCs/>
-          <w:sz w:val="26"/>
-          <w:szCs w:val="26"/>
-        </w:rPr>
-        <w:t>và</w:t>
-      </w:r>
-      <w:proofErr w:type="spellEnd"/>
-      <w:r>
-        <w:rPr>
-          <w:b w:val="0"/>
-          <w:bCs/>
-          <w:sz w:val="26"/>
-          <w:szCs w:val="26"/>
-        </w:rPr>
-        <w:t xml:space="preserve"> </w:t>
-      </w:r>
-      <w:proofErr w:type="spellStart"/>
-      <w:r>
-        <w:rPr>
-          <w:b w:val="0"/>
-          <w:bCs/>
-          <w:sz w:val="26"/>
-          <w:szCs w:val="26"/>
-        </w:rPr>
-        <w:t>chủng</w:t>
-      </w:r>
-      <w:proofErr w:type="spellEnd"/>
-      <w:r>
-        <w:rPr>
-          <w:b w:val="0"/>
-          <w:bCs/>
-          <w:sz w:val="26"/>
-          <w:szCs w:val="26"/>
-        </w:rPr>
-        <w:t xml:space="preserve"> </w:t>
-      </w:r>
-      <w:proofErr w:type="spellStart"/>
-      <w:r>
-        <w:rPr>
-          <w:b w:val="0"/>
-          <w:bCs/>
-          <w:sz w:val="26"/>
-          <w:szCs w:val="26"/>
-        </w:rPr>
-        <w:t>loại</w:t>
-      </w:r>
-      <w:proofErr w:type="spellEnd"/>
-      <w:r>
-        <w:rPr>
-          <w:b w:val="0"/>
-          <w:bCs/>
-          <w:sz w:val="26"/>
-          <w:szCs w:val="26"/>
-        </w:rPr>
-        <w:t xml:space="preserve"> </w:t>
-      </w:r>
-      <w:proofErr w:type="spellStart"/>
-      <w:r>
-        <w:rPr>
-          <w:b w:val="0"/>
-          <w:bCs/>
-          <w:sz w:val="26"/>
-          <w:szCs w:val="26"/>
-        </w:rPr>
-        <w:t>hàng</w:t>
-      </w:r>
-      <w:proofErr w:type="spellEnd"/>
-      <w:r>
-        <w:rPr>
-          <w:b w:val="0"/>
-          <w:bCs/>
-          <w:sz w:val="26"/>
-          <w:szCs w:val="26"/>
-        </w:rPr>
-        <w:t xml:space="preserve"> </w:t>
-      </w:r>
-      <w:proofErr w:type="spellStart"/>
-      <w:r>
-        <w:rPr>
-          <w:b w:val="0"/>
-          <w:bCs/>
-          <w:sz w:val="26"/>
-          <w:szCs w:val="26"/>
-        </w:rPr>
-        <w:t>hóa</w:t>
-      </w:r>
-      <w:proofErr w:type="spellEnd"/>
-      <w:r>
-        <w:rPr>
-          <w:b w:val="0"/>
-          <w:bCs/>
-          <w:sz w:val="26"/>
-          <w:szCs w:val="26"/>
-        </w:rPr>
-        <w:t xml:space="preserve"> </w:t>
-      </w:r>
-      <w:proofErr w:type="spellStart"/>
-      <w:r>
-        <w:rPr>
-          <w:b w:val="0"/>
-          <w:bCs/>
-          <w:sz w:val="26"/>
-          <w:szCs w:val="26"/>
-        </w:rPr>
-        <w:t>được</w:t>
-      </w:r>
-      <w:proofErr w:type="spellEnd"/>
-      <w:r>
-        <w:rPr>
-          <w:b w:val="0"/>
-          <w:bCs/>
-          <w:sz w:val="26"/>
-          <w:szCs w:val="26"/>
-        </w:rPr>
-        <w:t xml:space="preserve"> </w:t>
-      </w:r>
-      <w:proofErr w:type="spellStart"/>
-      <w:r>
-        <w:rPr>
-          <w:b w:val="0"/>
-          <w:bCs/>
-          <w:sz w:val="26"/>
-          <w:szCs w:val="26"/>
-        </w:rPr>
-        <w:t>giao</w:t>
-      </w:r>
-      <w:proofErr w:type="spellEnd"/>
-      <w:r>
-        <w:rPr>
-          <w:b w:val="0"/>
-          <w:bCs/>
-          <w:sz w:val="26"/>
-          <w:szCs w:val="26"/>
-        </w:rPr>
-        <w:t xml:space="preserve"> </w:t>
-      </w:r>
-      <w:proofErr w:type="spellStart"/>
-      <w:r>
-        <w:rPr>
-          <w:b w:val="0"/>
-          <w:bCs/>
-          <w:sz w:val="26"/>
-          <w:szCs w:val="26"/>
-        </w:rPr>
-        <w:t>nhận</w:t>
-      </w:r>
-      <w:proofErr w:type="spellEnd"/>
-      <w:r>
-        <w:rPr>
-          <w:b w:val="0"/>
-          <w:bCs/>
-          <w:sz w:val="26"/>
-          <w:szCs w:val="26"/>
-        </w:rPr>
-        <w:t xml:space="preserve"> </w:t>
-      </w:r>
-      <w:proofErr w:type="spellStart"/>
       <w:r>
         <w:rPr>
           <w:b w:val="0"/>
           <w:sz w:val="26"/>
           <w:szCs w:val="26"/>
         </w:rPr>
-        <w:t>như</w:t>
-      </w:r>
-      <w:proofErr w:type="spellEnd"/>
-      <w:r>
-        <w:rPr>
-          <w:b w:val="0"/>
-          <w:sz w:val="26"/>
-          <w:szCs w:val="26"/>
-        </w:rPr>
-        <w:t xml:space="preserve"> </w:t>
-      </w:r>
-      <w:proofErr w:type="spellStart"/>
-      <w:r>
-        <w:rPr>
-          <w:b w:val="0"/>
-          <w:sz w:val="26"/>
-          <w:szCs w:val="26"/>
-        </w:rPr>
-        <w:t>sau</w:t>
-      </w:r>
-      <w:proofErr w:type="spellEnd"/>
-      <w:r>
-        <w:rPr>
-          <w:b w:val="0"/>
-          <w:sz w:val="26"/>
-          <w:szCs w:val="26"/>
-        </w:rPr>
-        <w:t>:</w:t>
+        <w:t>như sau:</w:t>
       </w:r>
     </w:p>
     <w:p>
@@ -3253,113 +1877,13 @@
         </w:rPr>
         <w:t xml:space="preserve">1.  </w:t>
       </w:r>
-      <w:proofErr w:type="spellStart"/>
       <w:r>
         <w:rPr>
           <w:bCs/>
           <w:sz w:val="26"/>
           <w:szCs w:val="26"/>
         </w:rPr>
-        <w:t>Số</w:t>
-      </w:r>
-      <w:proofErr w:type="spellEnd"/>
-      <w:r>
-        <w:rPr>
-          <w:bCs/>
-          <w:sz w:val="26"/>
-          <w:szCs w:val="26"/>
-        </w:rPr>
-        <w:t xml:space="preserve"> </w:t>
-      </w:r>
-      <w:proofErr w:type="spellStart"/>
-      <w:r>
-        <w:rPr>
-          <w:bCs/>
-          <w:sz w:val="26"/>
-          <w:szCs w:val="26"/>
-        </w:rPr>
-        <w:t>lượng</w:t>
-      </w:r>
-      <w:proofErr w:type="spellEnd"/>
-      <w:r>
-        <w:rPr>
-          <w:bCs/>
-          <w:sz w:val="26"/>
-          <w:szCs w:val="26"/>
-        </w:rPr>
-        <w:t xml:space="preserve">, </w:t>
-      </w:r>
-      <w:proofErr w:type="spellStart"/>
-      <w:r>
-        <w:rPr>
-          <w:bCs/>
-          <w:sz w:val="26"/>
-          <w:szCs w:val="26"/>
-        </w:rPr>
-        <w:t>chủng</w:t>
-      </w:r>
-      <w:proofErr w:type="spellEnd"/>
-      <w:r>
-        <w:rPr>
-          <w:bCs/>
-          <w:sz w:val="26"/>
-          <w:szCs w:val="26"/>
-        </w:rPr>
-        <w:t xml:space="preserve"> </w:t>
-      </w:r>
-      <w:proofErr w:type="spellStart"/>
-      <w:r>
-        <w:rPr>
-          <w:bCs/>
-          <w:sz w:val="26"/>
-          <w:szCs w:val="26"/>
-        </w:rPr>
-        <w:t>loại</w:t>
-      </w:r>
-      <w:proofErr w:type="spellEnd"/>
-      <w:r>
-        <w:rPr>
-          <w:bCs/>
-          <w:sz w:val="26"/>
-          <w:szCs w:val="26"/>
-        </w:rPr>
-        <w:t xml:space="preserve"> </w:t>
-      </w:r>
-      <w:proofErr w:type="spellStart"/>
-      <w:r>
-        <w:rPr>
-          <w:bCs/>
-          <w:sz w:val="26"/>
-          <w:szCs w:val="26"/>
-        </w:rPr>
-        <w:t>hàng</w:t>
-      </w:r>
-      <w:proofErr w:type="spellEnd"/>
-      <w:r>
-        <w:rPr>
-          <w:bCs/>
-          <w:sz w:val="26"/>
-          <w:szCs w:val="26"/>
-        </w:rPr>
-        <w:t xml:space="preserve"> </w:t>
-      </w:r>
-      <w:proofErr w:type="spellStart"/>
-      <w:r>
-        <w:rPr>
-          <w:bCs/>
-          <w:sz w:val="26"/>
-          <w:szCs w:val="26"/>
-        </w:rPr>
-        <w:t>hóa</w:t>
-      </w:r>
-      <w:proofErr w:type="spellEnd"/>
-      <w:r>
-        <w:rPr>
-          <w:bCs/>
-          <w:sz w:val="26"/>
-          <w:szCs w:val="26"/>
-        </w:rPr>
-        <w:t>:</w:t>
+        <w:t>Số lượng, chủng loại hàng hóa:</w:t>
       </w:r>
     </w:p>
     <w:tbl>
@@ -3410,7 +1934,6 @@
                 <w:szCs w:val="22"/>
               </w:rPr>
             </w:pPr>
-            <w:proofErr w:type="spellStart"/>
             <w:r>
               <w:rPr>
                 <w:bCs/>
@@ -3419,7 +1942,6 @@
               </w:rPr>
               <w:t>Stt</w:t>
             </w:r>
-            <w:proofErr w:type="spellEnd"/>
           </w:p>
         </w:tc>
         <w:tc>
@@ -3439,52 +1961,14 @@
                 <w:szCs w:val="22"/>
               </w:rPr>
             </w:pPr>
-            <w:proofErr w:type="spellStart"/>
             <w:r>
               <w:rPr>
                 <w:bCs/>
                 <w:sz w:val="22"/>
                 <w:szCs w:val="22"/>
               </w:rPr>
-              <w:t>Tên</w:t>
-            </w:r>
-            <w:proofErr w:type="spellEnd"/>
-            <w:r>
-              <w:rPr>
-                <w:bCs/>
-                <w:sz w:val="22"/>
-                <w:szCs w:val="22"/>
-              </w:rPr>
-              <w:t xml:space="preserve"> </w:t>
-            </w:r>
-            <w:proofErr w:type="spellStart"/>
-            <w:r>
-              <w:rPr>
-                <w:bCs/>
-                <w:sz w:val="22"/>
-                <w:szCs w:val="22"/>
-              </w:rPr>
-              <w:t>hàng</w:t>
-            </w:r>
-            <w:proofErr w:type="spellEnd"/>
-            <w:r>
-              <w:rPr>
-                <w:bCs/>
-                <w:sz w:val="22"/>
-                <w:szCs w:val="22"/>
-              </w:rPr>
-              <w:t xml:space="preserve"> </w:t>
-            </w:r>
-            <w:proofErr w:type="spellStart"/>
-            <w:r>
-              <w:rPr>
-                <w:bCs/>
-                <w:sz w:val="22"/>
-                <w:szCs w:val="22"/>
-              </w:rPr>
-              <w:t>hóa</w:t>
-            </w:r>
-            <w:proofErr w:type="spellEnd"/>
+              <w:t>Tên hàng hóa</w:t>
+            </w:r>
           </w:p>
         </w:tc>
         <w:tc>
@@ -3531,41 +2015,13 @@
                 <w:szCs w:val="22"/>
               </w:rPr>
             </w:pPr>
-            <w:proofErr w:type="spellStart"/>
             <w:r>
               <w:rPr>
                 <w:bCs/>
                 <w:sz w:val="22"/>
                 <w:szCs w:val="22"/>
               </w:rPr>
-              <w:t>Xuất</w:t>
-            </w:r>
-            <w:proofErr w:type="spellEnd"/>
-            <w:r>
-              <w:rPr>
-                <w:bCs/>
-                <w:sz w:val="22"/>
-                <w:szCs w:val="22"/>
-              </w:rPr>
-              <w:t xml:space="preserve"> </w:t>
-            </w:r>
-            <w:proofErr w:type="spellStart"/>
-            <w:r>
-              <w:rPr>
-                <w:bCs/>
-                <w:sz w:val="22"/>
-                <w:szCs w:val="22"/>
-              </w:rPr>
-              <w:t>xứ</w:t>
-            </w:r>
-            <w:proofErr w:type="spellEnd"/>
-            <w:r>
-              <w:rPr>
-                <w:bCs/>
-                <w:sz w:val="22"/>
-                <w:szCs w:val="22"/>
-              </w:rPr>
-              <w:t xml:space="preserve">/ </w:t>
+              <w:t xml:space="preserve">Xuất xứ/ </w:t>
             </w:r>
           </w:p>
           <w:p>
@@ -3578,52 +2034,14 @@
                 <w:szCs w:val="22"/>
               </w:rPr>
             </w:pPr>
-            <w:proofErr w:type="spellStart"/>
             <w:r>
               <w:rPr>
                 <w:bCs/>
                 <w:sz w:val="22"/>
                 <w:szCs w:val="22"/>
               </w:rPr>
-              <w:t>Mã</w:t>
-            </w:r>
-            <w:proofErr w:type="spellEnd"/>
-            <w:r>
-              <w:rPr>
-                <w:bCs/>
-                <w:sz w:val="22"/>
-                <w:szCs w:val="22"/>
-              </w:rPr>
-              <w:t xml:space="preserve"> </w:t>
-            </w:r>
-            <w:proofErr w:type="spellStart"/>
-            <w:r>
-              <w:rPr>
-                <w:bCs/>
-                <w:sz w:val="22"/>
-                <w:szCs w:val="22"/>
-              </w:rPr>
-              <w:t>hàng</w:t>
-            </w:r>
-            <w:proofErr w:type="spellEnd"/>
-            <w:r>
-              <w:rPr>
-                <w:bCs/>
-                <w:sz w:val="22"/>
-                <w:szCs w:val="22"/>
-              </w:rPr>
-              <w:t xml:space="preserve"> </w:t>
-            </w:r>
-            <w:proofErr w:type="spellStart"/>
-            <w:r>
-              <w:rPr>
-                <w:bCs/>
-                <w:sz w:val="22"/>
-                <w:szCs w:val="22"/>
-              </w:rPr>
-              <w:t>hóa</w:t>
-            </w:r>
-            <w:proofErr w:type="spellEnd"/>
+              <w:t>Mã hàng hóa</w:t>
+            </w:r>
           </w:p>
         </w:tc>
         <w:tc>
@@ -3643,34 +2061,14 @@
                 <w:szCs w:val="22"/>
               </w:rPr>
             </w:pPr>
-            <w:proofErr w:type="spellStart"/>
             <w:r>
               <w:rPr>
                 <w:bCs/>
                 <w:sz w:val="22"/>
                 <w:szCs w:val="22"/>
               </w:rPr>
-              <w:t>Số</w:t>
-            </w:r>
-            <w:proofErr w:type="spellEnd"/>
-            <w:r>
-              <w:rPr>
-                <w:bCs/>
-                <w:sz w:val="22"/>
-                <w:szCs w:val="22"/>
-              </w:rPr>
-              <w:t xml:space="preserve"> </w:t>
-            </w:r>
-            <w:proofErr w:type="spellStart"/>
-            <w:r>
-              <w:rPr>
-                <w:bCs/>
-                <w:sz w:val="22"/>
-                <w:szCs w:val="22"/>
-              </w:rPr>
-              <w:t>lượng</w:t>
-            </w:r>
-            <w:proofErr w:type="spellEnd"/>
+              <w:t>Số lượng</w:t>
+            </w:r>
           </w:p>
         </w:tc>
         <w:tc>
@@ -3690,41 +2088,13 @@
                 <w:szCs w:val="22"/>
               </w:rPr>
             </w:pPr>
-            <w:proofErr w:type="spellStart"/>
             <w:r>
               <w:rPr>
                 <w:bCs/>
                 <w:sz w:val="22"/>
                 <w:szCs w:val="22"/>
               </w:rPr>
-              <w:t>Đơn</w:t>
-            </w:r>
-            <w:proofErr w:type="spellEnd"/>
-            <w:r>
-              <w:rPr>
-                <w:bCs/>
-                <w:sz w:val="22"/>
-                <w:szCs w:val="22"/>
-              </w:rPr>
-              <w:t xml:space="preserve"> </w:t>
-            </w:r>
-            <w:proofErr w:type="spellStart"/>
-            <w:r>
-              <w:rPr>
-                <w:bCs/>
-                <w:sz w:val="22"/>
-                <w:szCs w:val="22"/>
-              </w:rPr>
-              <w:t>giá</w:t>
-            </w:r>
-            <w:proofErr w:type="spellEnd"/>
-            <w:r>
-              <w:rPr>
-                <w:bCs/>
-                <w:sz w:val="22"/>
-                <w:szCs w:val="22"/>
-              </w:rPr>
-              <w:t xml:space="preserve"> (VNĐ)</w:t>
+              <w:t>Đơn giá (VNĐ)</w:t>
             </w:r>
           </w:p>
         </w:tc>
@@ -3745,34 +2115,14 @@
                 <w:szCs w:val="22"/>
               </w:rPr>
             </w:pPr>
-            <w:proofErr w:type="spellStart"/>
             <w:r>
               <w:rPr>
                 <w:bCs/>
                 <w:sz w:val="22"/>
                 <w:szCs w:val="22"/>
               </w:rPr>
-              <w:t>Thành</w:t>
-            </w:r>
-            <w:proofErr w:type="spellEnd"/>
-            <w:r>
-              <w:rPr>
-                <w:bCs/>
-                <w:sz w:val="22"/>
-                <w:szCs w:val="22"/>
-              </w:rPr>
-              <w:t xml:space="preserve"> </w:t>
-            </w:r>
-            <w:proofErr w:type="spellStart"/>
-            <w:r>
-              <w:rPr>
-                <w:bCs/>
-                <w:sz w:val="22"/>
-                <w:szCs w:val="22"/>
-              </w:rPr>
-              <w:t>tiền</w:t>
-            </w:r>
-            <w:proofErr w:type="spellEnd"/>
+              <w:t>Thành tiền</w:t>
+            </w:r>
             <w:r>
               <w:rPr>
                 <w:bCs/>
@@ -3800,34 +2150,14 @@
                 <w:szCs w:val="22"/>
               </w:rPr>
             </w:pPr>
-            <w:proofErr w:type="spellStart"/>
             <w:r>
               <w:rPr>
                 <w:bCs/>
                 <w:sz w:val="22"/>
                 <w:szCs w:val="22"/>
               </w:rPr>
-              <w:t>Ghi</w:t>
-            </w:r>
-            <w:proofErr w:type="spellEnd"/>
-            <w:r>
-              <w:rPr>
-                <w:bCs/>
-                <w:sz w:val="22"/>
-                <w:szCs w:val="22"/>
-              </w:rPr>
-              <w:t xml:space="preserve"> </w:t>
-            </w:r>
-            <w:proofErr w:type="spellStart"/>
-            <w:r>
-              <w:rPr>
-                <w:bCs/>
-                <w:sz w:val="22"/>
-                <w:szCs w:val="22"/>
-              </w:rPr>
-              <w:t>chú</w:t>
-            </w:r>
-            <w:proofErr w:type="spellEnd"/>
+              <w:t>Ghi chú</w:t>
+            </w:r>
           </w:p>
         </w:tc>
       </w:tr>
@@ -3884,25 +2214,7 @@
                 <w:sz w:val="22"/>
                 <w:szCs w:val="22"/>
               </w:rPr>
-              <w:t>&lt;</w:t>
-            </w:r>
-            <w:proofErr w:type="spellStart"/>
-            <w:r>
-              <w:rPr>
-                <w:b w:val="0"/>
-                <w:sz w:val="22"/>
-                <w:szCs w:val="22"/>
-              </w:rPr>
-              <w:t>ContractGoodsDesignation</w:t>
-            </w:r>
-            <w:proofErr w:type="spellEnd"/>
-            <w:r>
-              <w:rPr>
-                <w:b w:val="0"/>
-                <w:sz w:val="22"/>
-                <w:szCs w:val="22"/>
-              </w:rPr>
-              <w:t>&gt;</w:t>
+              <w:t>&lt;ContractGoodsDesignation&gt;</w:t>
             </w:r>
           </w:p>
         </w:tc>
@@ -3928,25 +2240,7 @@
                 <w:sz w:val="22"/>
                 <w:szCs w:val="22"/>
               </w:rPr>
-              <w:t>&lt;</w:t>
-            </w:r>
-            <w:proofErr w:type="spellStart"/>
-            <w:r>
-              <w:rPr>
-                <w:b w:val="0"/>
-                <w:sz w:val="22"/>
-                <w:szCs w:val="22"/>
-              </w:rPr>
-              <w:t>ContractGoodsUnit</w:t>
-            </w:r>
-            <w:proofErr w:type="spellEnd"/>
-            <w:r>
-              <w:rPr>
-                <w:b w:val="0"/>
-                <w:sz w:val="22"/>
-                <w:szCs w:val="22"/>
-              </w:rPr>
-              <w:t>&gt;</w:t>
+              <w:t>&lt;ContractGoodsUnit&gt;</w:t>
             </w:r>
           </w:p>
         </w:tc>
@@ -3972,25 +2266,7 @@
                 <w:sz w:val="22"/>
                 <w:szCs w:val="22"/>
               </w:rPr>
-              <w:t>&lt;</w:t>
-            </w:r>
-            <w:proofErr w:type="spellStart"/>
-            <w:r>
-              <w:rPr>
-                <w:b w:val="0"/>
-                <w:sz w:val="22"/>
-                <w:szCs w:val="22"/>
-              </w:rPr>
-              <w:t>ContractGoodsOrigin</w:t>
-            </w:r>
-            <w:proofErr w:type="spellEnd"/>
-            <w:r>
-              <w:rPr>
-                <w:b w:val="0"/>
-                <w:sz w:val="22"/>
-                <w:szCs w:val="22"/>
-              </w:rPr>
-              <w:t>&gt;</w:t>
+              <w:t>&lt;ContractGoodsOrigin&gt;</w:t>
             </w:r>
             <w:r>
               <w:rPr>
@@ -4006,25 +2282,7 @@
                 <w:sz w:val="22"/>
                 <w:szCs w:val="22"/>
               </w:rPr>
-              <w:t>&lt;</w:t>
-            </w:r>
-            <w:proofErr w:type="spellStart"/>
-            <w:r>
-              <w:rPr>
-                <w:b w:val="0"/>
-                <w:sz w:val="22"/>
-                <w:szCs w:val="22"/>
-              </w:rPr>
-              <w:t>ContractGoodsCode</w:t>
-            </w:r>
-            <w:proofErr w:type="spellEnd"/>
-            <w:r>
-              <w:rPr>
-                <w:b w:val="0"/>
-                <w:sz w:val="22"/>
-                <w:szCs w:val="22"/>
-              </w:rPr>
-              <w:t>&gt;</w:t>
+              <w:t>&lt;ContractGoodsCode&gt;</w:t>
             </w:r>
           </w:p>
         </w:tc>
@@ -4104,25 +2362,7 @@
                 <w:sz w:val="22"/>
                 <w:szCs w:val="22"/>
               </w:rPr>
-              <w:t>&lt;</w:t>
-            </w:r>
-            <w:proofErr w:type="spellStart"/>
-            <w:r>
-              <w:rPr>
-                <w:b w:val="0"/>
-                <w:sz w:val="22"/>
-                <w:szCs w:val="22"/>
-              </w:rPr>
-              <w:t>TotalPreVAT</w:t>
-            </w:r>
-            <w:proofErr w:type="spellEnd"/>
-            <w:r>
-              <w:rPr>
-                <w:b w:val="0"/>
-                <w:sz w:val="22"/>
-                <w:szCs w:val="22"/>
-              </w:rPr>
-              <w:t>&gt;</w:t>
+              <w:t>&lt;TotalPreVAT&gt;</w:t>
             </w:r>
           </w:p>
         </w:tc>
@@ -4197,25 +2437,7 @@
                 <w:sz w:val="22"/>
                 <w:szCs w:val="22"/>
               </w:rPr>
-              <w:t>&lt;</w:t>
-            </w:r>
-            <w:proofErr w:type="spellStart"/>
-            <w:r>
-              <w:rPr>
-                <w:b w:val="0"/>
-                <w:sz w:val="22"/>
-                <w:szCs w:val="22"/>
-              </w:rPr>
-              <w:t>ContractGoodsDesignation</w:t>
-            </w:r>
-            <w:proofErr w:type="spellEnd"/>
-            <w:r>
-              <w:rPr>
-                <w:b w:val="0"/>
-                <w:sz w:val="22"/>
-                <w:szCs w:val="22"/>
-              </w:rPr>
-              <w:t>&gt;</w:t>
+              <w:t>&lt;ContractGoodsDesignation&gt;</w:t>
             </w:r>
           </w:p>
         </w:tc>
@@ -4241,25 +2463,7 @@
                 <w:sz w:val="22"/>
                 <w:szCs w:val="22"/>
               </w:rPr>
-              <w:t>&lt;</w:t>
-            </w:r>
-            <w:proofErr w:type="spellStart"/>
-            <w:r>
-              <w:rPr>
-                <w:b w:val="0"/>
-                <w:sz w:val="22"/>
-                <w:szCs w:val="22"/>
-              </w:rPr>
-              <w:t>ContractGoodsUnit</w:t>
-            </w:r>
-            <w:proofErr w:type="spellEnd"/>
-            <w:r>
-              <w:rPr>
-                <w:b w:val="0"/>
-                <w:sz w:val="22"/>
-                <w:szCs w:val="22"/>
-              </w:rPr>
-              <w:t>&gt;</w:t>
+              <w:t>&lt;ContractGoodsUnit&gt;</w:t>
             </w:r>
           </w:p>
         </w:tc>
@@ -4285,25 +2489,7 @@
                 <w:sz w:val="22"/>
                 <w:szCs w:val="22"/>
               </w:rPr>
-              <w:t>&lt;</w:t>
-            </w:r>
-            <w:proofErr w:type="spellStart"/>
-            <w:r>
-              <w:rPr>
-                <w:b w:val="0"/>
-                <w:sz w:val="22"/>
-                <w:szCs w:val="22"/>
-              </w:rPr>
-              <w:t>ContractGoodsOrigin</w:t>
-            </w:r>
-            <w:proofErr w:type="spellEnd"/>
-            <w:r>
-              <w:rPr>
-                <w:b w:val="0"/>
-                <w:sz w:val="22"/>
-                <w:szCs w:val="22"/>
-              </w:rPr>
-              <w:t>&gt;</w:t>
+              <w:t>&lt;ContractGoodsOrigin&gt;</w:t>
             </w:r>
             <w:r>
               <w:rPr>
@@ -4319,25 +2505,7 @@
                 <w:sz w:val="22"/>
                 <w:szCs w:val="22"/>
               </w:rPr>
-              <w:t>&lt;</w:t>
-            </w:r>
-            <w:proofErr w:type="spellStart"/>
-            <w:r>
-              <w:rPr>
-                <w:b w:val="0"/>
-                <w:sz w:val="22"/>
-                <w:szCs w:val="22"/>
-              </w:rPr>
-              <w:t>ContractGoodsCode</w:t>
-            </w:r>
-            <w:proofErr w:type="spellEnd"/>
-            <w:r>
-              <w:rPr>
-                <w:b w:val="0"/>
-                <w:sz w:val="22"/>
-                <w:szCs w:val="22"/>
-              </w:rPr>
-              <w:t>&gt;</w:t>
+              <w:t>&lt;ContractGoodsCode&gt;</w:t>
             </w:r>
           </w:p>
         </w:tc>
@@ -4436,106 +2604,14 @@
                 <w:szCs w:val="22"/>
               </w:rPr>
             </w:pPr>
-            <w:proofErr w:type="spellStart"/>
-            <w:r>
-              <w:rPr>
-                <w:b w:val="0"/>
-                <w:sz w:val="22"/>
-                <w:szCs w:val="22"/>
-              </w:rPr>
-              <w:t>Thiết</w:t>
-            </w:r>
-            <w:proofErr w:type="spellEnd"/>
-            <w:r>
-              <w:rPr>
-                <w:b w:val="0"/>
-                <w:sz w:val="22"/>
-                <w:szCs w:val="22"/>
-              </w:rPr>
-              <w:t xml:space="preserve"> </w:t>
-            </w:r>
-            <w:proofErr w:type="spellStart"/>
-            <w:r>
-              <w:rPr>
-                <w:b w:val="0"/>
-                <w:sz w:val="22"/>
-                <w:szCs w:val="22"/>
-              </w:rPr>
-              <w:t>bị</w:t>
-            </w:r>
-            <w:proofErr w:type="spellEnd"/>
-            <w:r>
-              <w:rPr>
-                <w:b w:val="0"/>
-                <w:sz w:val="22"/>
-                <w:szCs w:val="22"/>
-              </w:rPr>
-              <w:t xml:space="preserve"> </w:t>
-            </w:r>
-            <w:proofErr w:type="spellStart"/>
-            <w:r>
-              <w:rPr>
-                <w:b w:val="0"/>
-                <w:sz w:val="22"/>
-                <w:szCs w:val="22"/>
-              </w:rPr>
-              <w:t>dự</w:t>
-            </w:r>
-            <w:proofErr w:type="spellEnd"/>
-            <w:r>
-              <w:rPr>
-                <w:b w:val="0"/>
-                <w:sz w:val="22"/>
-                <w:szCs w:val="22"/>
-              </w:rPr>
-              <w:t xml:space="preserve"> </w:t>
-            </w:r>
-            <w:proofErr w:type="spellStart"/>
-            <w:r>
-              <w:rPr>
-                <w:b w:val="0"/>
-                <w:sz w:val="22"/>
-                <w:szCs w:val="22"/>
-              </w:rPr>
-              <w:t>phòng</w:t>
-            </w:r>
-            <w:proofErr w:type="spellEnd"/>
-            <w:r>
-              <w:rPr>
-                <w:b w:val="0"/>
-                <w:sz w:val="22"/>
-                <w:szCs w:val="22"/>
-              </w:rPr>
-              <w:t xml:space="preserve"> </w:t>
-            </w:r>
-            <w:proofErr w:type="spellStart"/>
-            <w:r>
-              <w:rPr>
-                <w:b w:val="0"/>
-                <w:sz w:val="22"/>
-                <w:szCs w:val="22"/>
-              </w:rPr>
-              <w:t>bảo</w:t>
-            </w:r>
-            <w:proofErr w:type="spellEnd"/>
-            <w:r>
-              <w:rPr>
-                <w:b w:val="0"/>
-                <w:sz w:val="22"/>
-                <w:szCs w:val="22"/>
-              </w:rPr>
-              <w:t xml:space="preserve"> </w:t>
-            </w:r>
-            <w:proofErr w:type="spellStart"/>
-            <w:r>
-              <w:rPr>
-                <w:b w:val="0"/>
-                <w:sz w:val="22"/>
-                <w:szCs w:val="22"/>
-              </w:rPr>
-              <w:t>hành</w:t>
-            </w:r>
-            <w:proofErr w:type="spellEnd"/>
+            <w:r>
+              <w:rPr>
+                <w:b w:val="0"/>
+                <w:sz w:val="22"/>
+                <w:szCs w:val="22"/>
+              </w:rPr>
+              <w:t>Thiết bị dự phòng bảo hành</w:t>
+            </w:r>
           </w:p>
         </w:tc>
       </w:tr>
@@ -4560,37 +2636,12 @@
                 <w:szCs w:val="22"/>
               </w:rPr>
             </w:pPr>
-            <w:proofErr w:type="spellStart"/>
-            <w:r>
-              <w:rPr>
-                <w:sz w:val="22"/>
-                <w:szCs w:val="22"/>
-              </w:rPr>
-              <w:t>Tổng</w:t>
-            </w:r>
-            <w:proofErr w:type="spellEnd"/>
-            <w:r>
-              <w:rPr>
-                <w:sz w:val="22"/>
-                <w:szCs w:val="22"/>
-              </w:rPr>
-              <w:t xml:space="preserve"> </w:t>
-            </w:r>
-            <w:proofErr w:type="spellStart"/>
-            <w:r>
-              <w:rPr>
-                <w:sz w:val="22"/>
-                <w:szCs w:val="22"/>
-              </w:rPr>
-              <w:t>cộng</w:t>
-            </w:r>
-            <w:proofErr w:type="spellEnd"/>
-            <w:r>
-              <w:rPr>
-                <w:sz w:val="22"/>
-                <w:szCs w:val="22"/>
-              </w:rPr>
-              <w:t xml:space="preserve"> </w:t>
+            <w:r>
+              <w:rPr>
+                <w:sz w:val="22"/>
+                <w:szCs w:val="22"/>
+              </w:rPr>
+              <w:t xml:space="preserve">Tổng cộng </w:t>
             </w:r>
             <w:r>
               <w:rPr>
@@ -4599,31 +2650,13 @@
               </w:rPr>
               <w:t>(</w:t>
             </w:r>
-            <w:proofErr w:type="spellStart"/>
-            <w:r>
-              <w:rPr>
-                <w:sz w:val="22"/>
-                <w:szCs w:val="22"/>
-              </w:rPr>
-              <w:t>trước</w:t>
-            </w:r>
-            <w:proofErr w:type="spellEnd"/>
-            <w:r>
-              <w:rPr>
-                <w:sz w:val="22"/>
-                <w:szCs w:val="22"/>
-              </w:rPr>
-              <w:t xml:space="preserve"> </w:t>
-            </w:r>
-            <w:proofErr w:type="spellStart"/>
-            <w:r>
-              <w:rPr>
-                <w:sz w:val="22"/>
-                <w:szCs w:val="22"/>
-              </w:rPr>
-              <w:t>thuế</w:t>
-            </w:r>
-            <w:proofErr w:type="spellEnd"/>
+            <w:r>
+              <w:rPr>
+                <w:sz w:val="22"/>
+                <w:szCs w:val="22"/>
+              </w:rPr>
+              <w:t>trước thuế</w:t>
+            </w:r>
             <w:r>
               <w:rPr>
                 <w:sz w:val="22"/>
@@ -4668,25 +2701,7 @@
                 <w:sz w:val="22"/>
                 <w:szCs w:val="22"/>
               </w:rPr>
-              <w:t>&lt;</w:t>
-            </w:r>
-            <w:proofErr w:type="spellStart"/>
-            <w:r>
-              <w:rPr>
-                <w:b w:val="0"/>
-                <w:sz w:val="22"/>
-                <w:szCs w:val="22"/>
-              </w:rPr>
-              <w:t>TotalPreVAT</w:t>
-            </w:r>
-            <w:proofErr w:type="spellEnd"/>
-            <w:r>
-              <w:rPr>
-                <w:b w:val="0"/>
-                <w:sz w:val="22"/>
-                <w:szCs w:val="22"/>
-              </w:rPr>
-              <w:t>&gt;</w:t>
+              <w:t>&lt;TotalPreVAT&gt;</w:t>
             </w:r>
           </w:p>
         </w:tc>
@@ -4735,23 +2750,7 @@
                 <w:sz w:val="22"/>
                 <w:szCs w:val="22"/>
               </w:rPr>
-              <w:t xml:space="preserve">10% </w:t>
-            </w:r>
-            <w:proofErr w:type="spellStart"/>
-            <w:r>
-              <w:rPr>
-                <w:sz w:val="22"/>
-                <w:szCs w:val="22"/>
-              </w:rPr>
-              <w:t>Thuế</w:t>
-            </w:r>
-            <w:proofErr w:type="spellEnd"/>
-            <w:r>
-              <w:rPr>
-                <w:sz w:val="22"/>
-                <w:szCs w:val="22"/>
-              </w:rPr>
-              <w:t xml:space="preserve"> GTGT</w:t>
+              <w:t>10% Thuế GTGT</w:t>
             </w:r>
           </w:p>
         </w:tc>
@@ -4822,69 +2821,12 @@
                 <w:szCs w:val="22"/>
               </w:rPr>
             </w:pPr>
-            <w:proofErr w:type="spellStart"/>
-            <w:r>
-              <w:rPr>
-                <w:sz w:val="22"/>
-                <w:szCs w:val="22"/>
-              </w:rPr>
-              <w:t>Tổng</w:t>
-            </w:r>
-            <w:proofErr w:type="spellEnd"/>
-            <w:r>
-              <w:rPr>
-                <w:sz w:val="22"/>
-                <w:szCs w:val="22"/>
-              </w:rPr>
-              <w:t xml:space="preserve"> </w:t>
-            </w:r>
-            <w:proofErr w:type="spellStart"/>
-            <w:r>
-              <w:rPr>
-                <w:sz w:val="22"/>
-                <w:szCs w:val="22"/>
-              </w:rPr>
-              <w:t>cộng</w:t>
-            </w:r>
-            <w:proofErr w:type="spellEnd"/>
-            <w:r>
-              <w:rPr>
-                <w:sz w:val="22"/>
-                <w:szCs w:val="22"/>
-              </w:rPr>
-              <w:t xml:space="preserve"> (</w:t>
-            </w:r>
-            <w:proofErr w:type="spellStart"/>
-            <w:r>
-              <w:rPr>
-                <w:sz w:val="22"/>
-                <w:szCs w:val="22"/>
-              </w:rPr>
-              <w:t>sau</w:t>
-            </w:r>
-            <w:proofErr w:type="spellEnd"/>
-            <w:r>
-              <w:rPr>
-                <w:sz w:val="22"/>
-                <w:szCs w:val="22"/>
-              </w:rPr>
-              <w:t xml:space="preserve"> </w:t>
-            </w:r>
-            <w:proofErr w:type="spellStart"/>
-            <w:r>
-              <w:rPr>
-                <w:sz w:val="22"/>
-                <w:szCs w:val="22"/>
-              </w:rPr>
-              <w:t>thuế</w:t>
-            </w:r>
-            <w:proofErr w:type="spellEnd"/>
-            <w:r>
-              <w:rPr>
-                <w:sz w:val="22"/>
-                <w:szCs w:val="22"/>
-              </w:rPr>
-              <w:t>)</w:t>
+            <w:r>
+              <w:rPr>
+                <w:sz w:val="22"/>
+                <w:szCs w:val="22"/>
+              </w:rPr>
+              <w:t>Tổng cộng (sau thuế)</w:t>
             </w:r>
           </w:p>
         </w:tc>
@@ -4911,16 +2853,7 @@
                 <w:sz w:val="22"/>
                 <w:szCs w:val="22"/>
               </w:rPr>
-              <w:t>&lt;</w:t>
-            </w:r>
-            <w:proofErr w:type="spellStart"/>
-            <w:r>
-              <w:rPr>
-                <w:b w:val="0"/>
-                <w:sz w:val="22"/>
-                <w:szCs w:val="22"/>
-              </w:rPr>
-              <w:t>Total</w:t>
+              <w:t>&lt;Total</w:t>
             </w:r>
             <w:r>
               <w:rPr>
@@ -4936,16 +2869,7 @@
                 <w:sz w:val="22"/>
                 <w:szCs w:val="22"/>
               </w:rPr>
-              <w:t>VAT</w:t>
-            </w:r>
-            <w:proofErr w:type="spellEnd"/>
-            <w:r>
-              <w:rPr>
-                <w:b w:val="0"/>
-                <w:sz w:val="22"/>
-                <w:szCs w:val="22"/>
-              </w:rPr>
-              <w:t>&gt;</w:t>
+              <w:t>VAT&gt;</w:t>
             </w:r>
           </w:p>
         </w:tc>
@@ -5023,7 +2947,6 @@
           <w:szCs w:val="20"/>
           <w:lang w:val="nl-NL"/>
         </w:rPr>
-        <w:lastRenderedPageBreak/>
         <w:t>*</w:t>
       </w:r>
       <w:r>
@@ -5035,18 +2958,7 @@
           <w:szCs w:val="20"/>
           <w:lang w:val="nl-NL"/>
         </w:rPr>
-        <w:t>Phụ kiện kèm theo mỗi bộ ONT: 01 dây cáp mạng UTP dài tối thiểu 1,0 mét với giắc kết nối RJ-45 tại hai đầu; 01 bộ chuyển đổi điện AC/DC dải rộng với chiều dài dây tối thiểu là 1,5 mét; 01 tài liệu hướng dẫn sử dụng bằng Tiếng Việt</w:t>
-      </w:r>
-      <w:r>
-        <w:rPr>
-          <w:rFonts w:ascii="Times New Roman" w:hAnsi="Times New Roman"/>
-          <w:bCs/>
-          <w:i/>
-          <w:sz w:val="20"/>
-          <w:szCs w:val="20"/>
-          <w:lang w:val="nl-NL"/>
-        </w:rPr>
-        <w:t>.</w:t>
+        <w:t>&lt;ContractGoodsNote&gt;</w:t>
       </w:r>
     </w:p>
     <w:p>
@@ -5169,7 +3081,7 @@
 </file>
 
 <file path=word/endnotes.xml><?xml version="1.0" encoding="utf-8"?>
-<w:endnotes xmlns:wpc="http://schemas.microsoft.com/office/word/2010/wordprocessingCanvas" xmlns:cx="http://schemas.microsoft.com/office/drawing/2014/chartex" xmlns:cx1="http://schemas.microsoft.com/office/drawing/2015/9/8/chartex" xmlns:cx2="http://schemas.microsoft.com/office/drawing/2015/10/21/chartex" xmlns:cx3="http://schemas.microsoft.com/office/drawing/2016/5/9/chartex" xmlns:cx4="http://schemas.microsoft.com/office/drawing/2016/5/10/chartex" xmlns:cx5="http://schemas.microsoft.com/office/drawing/2016/5/11/chartex" xmlns:cx6="http://schemas.microsoft.com/office/drawing/2016/5/12/chartex" xmlns:cx7="http://schemas.microsoft.com/office/drawing/2016/5/13/chartex" xmlns:cx8="http://schemas.microsoft.com/office/drawing/2016/5/14/chartex" xmlns:mc="http://schemas.openxmlformats.org/markup-compatibility/2006" xmlns:aink="http://schemas.microsoft.com/office/drawing/2016/ink" xmlns:am3d="http://schemas.microsoft.com/office/drawing/2017/model3d" xmlns:o="urn:schemas-microsoft-com:office:office" xmlns:oel="http://schemas.microsoft.com/office/2019/extlst" xmlns:r="http://schemas.openxmlformats.org/officeDocument/2006/relationships" xmlns:m="http://schemas.openxmlformats.org/officeDocument/2006/math" xmlns:v="urn:schemas-microsoft-com:vml" xmlns:wp14="http://schemas.microsoft.com/office/word/2010/wordprocessingDrawing" xmlns:wp="http://schemas.openxmlformats.org/drawingml/2006/wordprocessingDrawing" xmlns:w10="urn:schemas-microsoft-com:office:word" xmlns:w="http://schemas.openxmlformats.org/wordprocessingml/2006/main" xmlns:w14="http://schemas.microsoft.com/office/word/2010/wordml" xmlns:w15="http://schemas.microsoft.com/office/word/2012/wordml" xmlns:w16cex="http://schemas.microsoft.com/office/word/2018/wordml/cex" xmlns:w16cid="http://schemas.microsoft.com/office/word/2016/wordml/cid" xmlns:w16="http://schemas.microsoft.com/office/word/2018/wordml" xmlns:w16sdtdh="http://schemas.microsoft.com/office/word/2020/wordml/sdtdatahash" xmlns:w16se="http://schemas.microsoft.com/office/word/2015/wordml/symex" xmlns:wpg="http://schemas.microsoft.com/office/word/2010/wordprocessingGroup" xmlns:wpi="http://schemas.microsoft.com/office/word/2010/wordprocessingInk" xmlns:wne="http://schemas.microsoft.com/office/word/2006/wordml" xmlns:wps="http://schemas.microsoft.com/office/word/2010/wordprocessingShape" mc:Ignorable="w14 w15 w16se w16cid w16 w16cex w16sdtdh wp14">
+<w:endnotes xmlns:wpc="http://schemas.microsoft.com/office/word/2010/wordprocessingCanvas" xmlns:cx="http://schemas.microsoft.com/office/drawing/2014/chartex" xmlns:cx1="http://schemas.microsoft.com/office/drawing/2015/9/8/chartex" xmlns:cx2="http://schemas.microsoft.com/office/drawing/2015/10/21/chartex" xmlns:cx3="http://schemas.microsoft.com/office/drawing/2016/5/9/chartex" xmlns:cx4="http://schemas.microsoft.com/office/drawing/2016/5/10/chartex" xmlns:cx5="http://schemas.microsoft.com/office/drawing/2016/5/11/chartex" xmlns:cx6="http://schemas.microsoft.com/office/drawing/2016/5/12/chartex" xmlns:cx7="http://schemas.microsoft.com/office/drawing/2016/5/13/chartex" xmlns:cx8="http://schemas.microsoft.com/office/drawing/2016/5/14/chartex" xmlns:mc="http://schemas.openxmlformats.org/markup-compatibility/2006" xmlns:aink="http://schemas.microsoft.com/office/drawing/2016/ink" xmlns:am3d="http://schemas.microsoft.com/office/drawing/2017/model3d" xmlns:o="urn:schemas-microsoft-com:office:office" xmlns:r="http://schemas.openxmlformats.org/officeDocument/2006/relationships" xmlns:m="http://schemas.openxmlformats.org/officeDocument/2006/math" xmlns:v="urn:schemas-microsoft-com:vml" xmlns:wp14="http://schemas.microsoft.com/office/word/2010/wordprocessingDrawing" xmlns:wp="http://schemas.openxmlformats.org/drawingml/2006/wordprocessingDrawing" xmlns:w10="urn:schemas-microsoft-com:office:word" xmlns:w="http://schemas.openxmlformats.org/wordprocessingml/2006/main" xmlns:w14="http://schemas.microsoft.com/office/word/2010/wordml" xmlns:w15="http://schemas.microsoft.com/office/word/2012/wordml" xmlns:w16cex="http://schemas.microsoft.com/office/word/2018/wordml/cex" xmlns:w16cid="http://schemas.microsoft.com/office/word/2016/wordml/cid" xmlns:w16="http://schemas.microsoft.com/office/word/2018/wordml" xmlns:w16sdtdh="http://schemas.microsoft.com/office/word/2020/wordml/sdtdatahash" xmlns:w16se="http://schemas.microsoft.com/office/word/2015/wordml/symex" xmlns:wpg="http://schemas.microsoft.com/office/word/2010/wordprocessingGroup" xmlns:wpi="http://schemas.microsoft.com/office/word/2010/wordprocessingInk" xmlns:wne="http://schemas.microsoft.com/office/word/2006/wordml" xmlns:wps="http://schemas.microsoft.com/office/word/2010/wordprocessingShape" mc:Ignorable="w14 w15 w16se w16cid w16 w16cex w16sdtdh wp14">
   <w:endnote w:type="separator" w:id="-1">
     <w:p>
       <w:pPr>
@@ -5194,7 +3106,7 @@
 </file>
 
 <file path=word/footnotes.xml><?xml version="1.0" encoding="utf-8"?>
-<w:footnotes xmlns:wpc="http://schemas.microsoft.com/office/word/2010/wordprocessingCanvas" xmlns:cx="http://schemas.microsoft.com/office/drawing/2014/chartex" xmlns:cx1="http://schemas.microsoft.com/office/drawing/2015/9/8/chartex" xmlns:cx2="http://schemas.microsoft.com/office/drawing/2015/10/21/chartex" xmlns:cx3="http://schemas.microsoft.com/office/drawing/2016/5/9/chartex" xmlns:cx4="http://schemas.microsoft.com/office/drawing/2016/5/10/chartex" xmlns:cx5="http://schemas.microsoft.com/office/drawing/2016/5/11/chartex" xmlns:cx6="http://schemas.microsoft.com/office/drawing/2016/5/12/chartex" xmlns:cx7="http://schemas.microsoft.com/office/drawing/2016/5/13/chartex" xmlns:cx8="http://schemas.microsoft.com/office/drawing/2016/5/14/chartex" xmlns:mc="http://schemas.openxmlformats.org/markup-compatibility/2006" xmlns:aink="http://schemas.microsoft.com/office/drawing/2016/ink" xmlns:am3d="http://schemas.microsoft.com/office/drawing/2017/model3d" xmlns:o="urn:schemas-microsoft-com:office:office" xmlns:oel="http://schemas.microsoft.com/office/2019/extlst" xmlns:r="http://schemas.openxmlformats.org/officeDocument/2006/relationships" xmlns:m="http://schemas.openxmlformats.org/officeDocument/2006/math" xmlns:v="urn:schemas-microsoft-com:vml" xmlns:wp14="http://schemas.microsoft.com/office/word/2010/wordprocessingDrawing" xmlns:wp="http://schemas.openxmlformats.org/drawingml/2006/wordprocessingDrawing" xmlns:w10="urn:schemas-microsoft-com:office:word" xmlns:w="http://schemas.openxmlformats.org/wordprocessingml/2006/main" xmlns:w14="http://schemas.microsoft.com/office/word/2010/wordml" xmlns:w15="http://schemas.microsoft.com/office/word/2012/wordml" xmlns:w16cex="http://schemas.microsoft.com/office/word/2018/wordml/cex" xmlns:w16cid="http://schemas.microsoft.com/office/word/2016/wordml/cid" xmlns:w16="http://schemas.microsoft.com/office/word/2018/wordml" xmlns:w16sdtdh="http://schemas.microsoft.com/office/word/2020/wordml/sdtdatahash" xmlns:w16se="http://schemas.microsoft.com/office/word/2015/wordml/symex" xmlns:wpg="http://schemas.microsoft.com/office/word/2010/wordprocessingGroup" xmlns:wpi="http://schemas.microsoft.com/office/word/2010/wordprocessingInk" xmlns:wne="http://schemas.microsoft.com/office/word/2006/wordml" xmlns:wps="http://schemas.microsoft.com/office/word/2010/wordprocessingShape" mc:Ignorable="w14 w15 w16se w16cid w16 w16cex w16sdtdh wp14">
+<w:footnotes xmlns:wpc="http://schemas.microsoft.com/office/word/2010/wordprocessingCanvas" xmlns:cx="http://schemas.microsoft.com/office/drawing/2014/chartex" xmlns:cx1="http://schemas.microsoft.com/office/drawing/2015/9/8/chartex" xmlns:cx2="http://schemas.microsoft.com/office/drawing/2015/10/21/chartex" xmlns:cx3="http://schemas.microsoft.com/office/drawing/2016/5/9/chartex" xmlns:cx4="http://schemas.microsoft.com/office/drawing/2016/5/10/chartex" xmlns:cx5="http://schemas.microsoft.com/office/drawing/2016/5/11/chartex" xmlns:cx6="http://schemas.microsoft.com/office/drawing/2016/5/12/chartex" xmlns:cx7="http://schemas.microsoft.com/office/drawing/2016/5/13/chartex" xmlns:cx8="http://schemas.microsoft.com/office/drawing/2016/5/14/chartex" xmlns:mc="http://schemas.openxmlformats.org/markup-compatibility/2006" xmlns:aink="http://schemas.microsoft.com/office/drawing/2016/ink" xmlns:am3d="http://schemas.microsoft.com/office/drawing/2017/model3d" xmlns:o="urn:schemas-microsoft-com:office:office" xmlns:r="http://schemas.openxmlformats.org/officeDocument/2006/relationships" xmlns:m="http://schemas.openxmlformats.org/officeDocument/2006/math" xmlns:v="urn:schemas-microsoft-com:vml" xmlns:wp14="http://schemas.microsoft.com/office/word/2010/wordprocessingDrawing" xmlns:wp="http://schemas.openxmlformats.org/drawingml/2006/wordprocessingDrawing" xmlns:w10="urn:schemas-microsoft-com:office:word" xmlns:w="http://schemas.openxmlformats.org/wordprocessingml/2006/main" xmlns:w14="http://schemas.microsoft.com/office/word/2010/wordml" xmlns:w15="http://schemas.microsoft.com/office/word/2012/wordml" xmlns:w16cex="http://schemas.microsoft.com/office/word/2018/wordml/cex" xmlns:w16cid="http://schemas.microsoft.com/office/word/2016/wordml/cid" xmlns:w16="http://schemas.microsoft.com/office/word/2018/wordml" xmlns:w16sdtdh="http://schemas.microsoft.com/office/word/2020/wordml/sdtdatahash" xmlns:w16se="http://schemas.microsoft.com/office/word/2015/wordml/symex" xmlns:wpg="http://schemas.microsoft.com/office/word/2010/wordprocessingGroup" xmlns:wpi="http://schemas.microsoft.com/office/word/2010/wordprocessingInk" xmlns:wne="http://schemas.microsoft.com/office/word/2006/wordml" xmlns:wps="http://schemas.microsoft.com/office/word/2010/wordprocessingShape" mc:Ignorable="w14 w15 w16se w16cid w16 w16cex w16sdtdh wp14">
   <w:footnote w:type="separator" w:id="-1">
     <w:p>
       <w:pPr>
@@ -5219,7 +3131,7 @@
 </file>
 
 <file path=word/header1.xml><?xml version="1.0" encoding="utf-8"?>
-<w:hdr xmlns:wpc="http://schemas.microsoft.com/office/word/2010/wordprocessingCanvas" xmlns:cx="http://schemas.microsoft.com/office/drawing/2014/chartex" xmlns:cx1="http://schemas.microsoft.com/office/drawing/2015/9/8/chartex" xmlns:cx2="http://schemas.microsoft.com/office/drawing/2015/10/21/chartex" xmlns:cx3="http://schemas.microsoft.com/office/drawing/2016/5/9/chartex" xmlns:cx4="http://schemas.microsoft.com/office/drawing/2016/5/10/chartex" xmlns:cx5="http://schemas.microsoft.com/office/drawing/2016/5/11/chartex" xmlns:cx6="http://schemas.microsoft.com/office/drawing/2016/5/12/chartex" xmlns:cx7="http://schemas.microsoft.com/office/drawing/2016/5/13/chartex" xmlns:cx8="http://schemas.microsoft.com/office/drawing/2016/5/14/chartex" xmlns:mc="http://schemas.openxmlformats.org/markup-compatibility/2006" xmlns:aink="http://schemas.microsoft.com/office/drawing/2016/ink" xmlns:am3d="http://schemas.microsoft.com/office/drawing/2017/model3d" xmlns:o="urn:schemas-microsoft-com:office:office" xmlns:oel="http://schemas.microsoft.com/office/2019/extlst" xmlns:r="http://schemas.openxmlformats.org/officeDocument/2006/relationships" xmlns:m="http://schemas.openxmlformats.org/officeDocument/2006/math" xmlns:v="urn:schemas-microsoft-com:vml" xmlns:wp14="http://schemas.microsoft.com/office/word/2010/wordprocessingDrawing" xmlns:wp="http://schemas.openxmlformats.org/drawingml/2006/wordprocessingDrawing" xmlns:w10="urn:schemas-microsoft-com:office:word" xmlns:w="http://schemas.openxmlformats.org/wordprocessingml/2006/main" xmlns:w14="http://schemas.microsoft.com/office/word/2010/wordml" xmlns:w15="http://schemas.microsoft.com/office/word/2012/wordml" xmlns:w16cex="http://schemas.microsoft.com/office/word/2018/wordml/cex" xmlns:w16cid="http://schemas.microsoft.com/office/word/2016/wordml/cid" xmlns:w16="http://schemas.microsoft.com/office/word/2018/wordml" xmlns:w16sdtdh="http://schemas.microsoft.com/office/word/2020/wordml/sdtdatahash" xmlns:w16se="http://schemas.microsoft.com/office/word/2015/wordml/symex" xmlns:wpg="http://schemas.microsoft.com/office/word/2010/wordprocessingGroup" xmlns:wpi="http://schemas.microsoft.com/office/word/2010/wordprocessingInk" xmlns:wne="http://schemas.microsoft.com/office/word/2006/wordml" xmlns:wps="http://schemas.microsoft.com/office/word/2010/wordprocessingShape" mc:Ignorable="w14 w15 w16se w16cid w16 w16cex w16sdtdh wp14">
+<w:hdr xmlns:wpc="http://schemas.microsoft.com/office/word/2010/wordprocessingCanvas" xmlns:cx="http://schemas.microsoft.com/office/drawing/2014/chartex" xmlns:cx1="http://schemas.microsoft.com/office/drawing/2015/9/8/chartex" xmlns:cx2="http://schemas.microsoft.com/office/drawing/2015/10/21/chartex" xmlns:cx3="http://schemas.microsoft.com/office/drawing/2016/5/9/chartex" xmlns:cx4="http://schemas.microsoft.com/office/drawing/2016/5/10/chartex" xmlns:cx5="http://schemas.microsoft.com/office/drawing/2016/5/11/chartex" xmlns:cx6="http://schemas.microsoft.com/office/drawing/2016/5/12/chartex" xmlns:cx7="http://schemas.microsoft.com/office/drawing/2016/5/13/chartex" xmlns:cx8="http://schemas.microsoft.com/office/drawing/2016/5/14/chartex" xmlns:mc="http://schemas.openxmlformats.org/markup-compatibility/2006" xmlns:aink="http://schemas.microsoft.com/office/drawing/2016/ink" xmlns:am3d="http://schemas.microsoft.com/office/drawing/2017/model3d" xmlns:o="urn:schemas-microsoft-com:office:office" xmlns:r="http://schemas.openxmlformats.org/officeDocument/2006/relationships" xmlns:m="http://schemas.openxmlformats.org/officeDocument/2006/math" xmlns:v="urn:schemas-microsoft-com:vml" xmlns:wp14="http://schemas.microsoft.com/office/word/2010/wordprocessingDrawing" xmlns:wp="http://schemas.openxmlformats.org/drawingml/2006/wordprocessingDrawing" xmlns:w10="urn:schemas-microsoft-com:office:word" xmlns:w="http://schemas.openxmlformats.org/wordprocessingml/2006/main" xmlns:w14="http://schemas.microsoft.com/office/word/2010/wordml" xmlns:w15="http://schemas.microsoft.com/office/word/2012/wordml" xmlns:w16cex="http://schemas.microsoft.com/office/word/2018/wordml/cex" xmlns:w16cid="http://schemas.microsoft.com/office/word/2016/wordml/cid" xmlns:w16="http://schemas.microsoft.com/office/word/2018/wordml" xmlns:w16sdtdh="http://schemas.microsoft.com/office/word/2020/wordml/sdtdatahash" xmlns:w16se="http://schemas.microsoft.com/office/word/2015/wordml/symex" xmlns:wpg="http://schemas.microsoft.com/office/word/2010/wordprocessingGroup" xmlns:wpi="http://schemas.microsoft.com/office/word/2010/wordprocessingInk" xmlns:wne="http://schemas.microsoft.com/office/word/2006/wordml" xmlns:wps="http://schemas.microsoft.com/office/word/2010/wordprocessingShape" mc:Ignorable="w14 w15 w16se w16cid w16 w16cex w16sdtdh wp14">
   <w:p>
     <w:pPr>
       <w:pStyle w:val="Header"/>
@@ -5241,7 +3153,7 @@
 </file>
 
 <file path=word/header2.xml><?xml version="1.0" encoding="utf-8"?>
-<w:hdr xmlns:wpc="http://schemas.microsoft.com/office/word/2010/wordprocessingCanvas" xmlns:cx="http://schemas.microsoft.com/office/drawing/2014/chartex" xmlns:cx1="http://schemas.microsoft.com/office/drawing/2015/9/8/chartex" xmlns:cx2="http://schemas.microsoft.com/office/drawing/2015/10/21/chartex" xmlns:cx3="http://schemas.microsoft.com/office/drawing/2016/5/9/chartex" xmlns:cx4="http://schemas.microsoft.com/office/drawing/2016/5/10/chartex" xmlns:cx5="http://schemas.microsoft.com/office/drawing/2016/5/11/chartex" xmlns:cx6="http://schemas.microsoft.com/office/drawing/2016/5/12/chartex" xmlns:cx7="http://schemas.microsoft.com/office/drawing/2016/5/13/chartex" xmlns:cx8="http://schemas.microsoft.com/office/drawing/2016/5/14/chartex" xmlns:mc="http://schemas.openxmlformats.org/markup-compatibility/2006" xmlns:aink="http://schemas.microsoft.com/office/drawing/2016/ink" xmlns:am3d="http://schemas.microsoft.com/office/drawing/2017/model3d" xmlns:o="urn:schemas-microsoft-com:office:office" xmlns:oel="http://schemas.microsoft.com/office/2019/extlst" xmlns:r="http://schemas.openxmlformats.org/officeDocument/2006/relationships" xmlns:m="http://schemas.openxmlformats.org/officeDocument/2006/math" xmlns:v="urn:schemas-microsoft-com:vml" xmlns:wp14="http://schemas.microsoft.com/office/word/2010/wordprocessingDrawing" xmlns:wp="http://schemas.openxmlformats.org/drawingml/2006/wordprocessingDrawing" xmlns:w10="urn:schemas-microsoft-com:office:word" xmlns:w="http://schemas.openxmlformats.org/wordprocessingml/2006/main" xmlns:w14="http://schemas.microsoft.com/office/word/2010/wordml" xmlns:w15="http://schemas.microsoft.com/office/word/2012/wordml" xmlns:w16cex="http://schemas.microsoft.com/office/word/2018/wordml/cex" xmlns:w16cid="http://schemas.microsoft.com/office/word/2016/wordml/cid" xmlns:w16="http://schemas.microsoft.com/office/word/2018/wordml" xmlns:w16sdtdh="http://schemas.microsoft.com/office/word/2020/wordml/sdtdatahash" xmlns:w16se="http://schemas.microsoft.com/office/word/2015/wordml/symex" xmlns:wpg="http://schemas.microsoft.com/office/word/2010/wordprocessingGroup" xmlns:wpi="http://schemas.microsoft.com/office/word/2010/wordprocessingInk" xmlns:wne="http://schemas.microsoft.com/office/word/2006/wordml" xmlns:wps="http://schemas.microsoft.com/office/word/2010/wordprocessingShape" mc:Ignorable="w14 w15 w16se w16cid w16 w16cex w16sdtdh wp14">
+<w:hdr xmlns:wpc="http://schemas.microsoft.com/office/word/2010/wordprocessingCanvas" xmlns:cx="http://schemas.microsoft.com/office/drawing/2014/chartex" xmlns:cx1="http://schemas.microsoft.com/office/drawing/2015/9/8/chartex" xmlns:cx2="http://schemas.microsoft.com/office/drawing/2015/10/21/chartex" xmlns:cx3="http://schemas.microsoft.com/office/drawing/2016/5/9/chartex" xmlns:cx4="http://schemas.microsoft.com/office/drawing/2016/5/10/chartex" xmlns:cx5="http://schemas.microsoft.com/office/drawing/2016/5/11/chartex" xmlns:cx6="http://schemas.microsoft.com/office/drawing/2016/5/12/chartex" xmlns:cx7="http://schemas.microsoft.com/office/drawing/2016/5/13/chartex" xmlns:cx8="http://schemas.microsoft.com/office/drawing/2016/5/14/chartex" xmlns:mc="http://schemas.openxmlformats.org/markup-compatibility/2006" xmlns:aink="http://schemas.microsoft.com/office/drawing/2016/ink" xmlns:am3d="http://schemas.microsoft.com/office/drawing/2017/model3d" xmlns:o="urn:schemas-microsoft-com:office:office" xmlns:r="http://schemas.openxmlformats.org/officeDocument/2006/relationships" xmlns:m="http://schemas.openxmlformats.org/officeDocument/2006/math" xmlns:v="urn:schemas-microsoft-com:vml" xmlns:wp14="http://schemas.microsoft.com/office/word/2010/wordprocessingDrawing" xmlns:wp="http://schemas.openxmlformats.org/drawingml/2006/wordprocessingDrawing" xmlns:w10="urn:schemas-microsoft-com:office:word" xmlns:w="http://schemas.openxmlformats.org/wordprocessingml/2006/main" xmlns:w14="http://schemas.microsoft.com/office/word/2010/wordml" xmlns:w15="http://schemas.microsoft.com/office/word/2012/wordml" xmlns:w16cex="http://schemas.microsoft.com/office/word/2018/wordml/cex" xmlns:w16cid="http://schemas.microsoft.com/office/word/2016/wordml/cid" xmlns:w16="http://schemas.microsoft.com/office/word/2018/wordml" xmlns:w16sdtdh="http://schemas.microsoft.com/office/word/2020/wordml/sdtdatahash" xmlns:w16se="http://schemas.microsoft.com/office/word/2015/wordml/symex" xmlns:wpg="http://schemas.microsoft.com/office/word/2010/wordprocessingGroup" xmlns:wpi="http://schemas.microsoft.com/office/word/2010/wordprocessingInk" xmlns:wne="http://schemas.microsoft.com/office/word/2006/wordml" xmlns:wps="http://schemas.microsoft.com/office/word/2010/wordprocessingShape" mc:Ignorable="w14 w15 w16se w16cid w16 w16cex w16sdtdh wp14">
   <w:p>
     <w:pPr>
       <w:pStyle w:val="Header"/>
@@ -5289,7 +3201,7 @@
 </file>
 
 <file path=word/header3.xml><?xml version="1.0" encoding="utf-8"?>
-<w:hdr xmlns:wpc="http://schemas.microsoft.com/office/word/2010/wordprocessingCanvas" xmlns:cx="http://schemas.microsoft.com/office/drawing/2014/chartex" xmlns:cx1="http://schemas.microsoft.com/office/drawing/2015/9/8/chartex" xmlns:cx2="http://schemas.microsoft.com/office/drawing/2015/10/21/chartex" xmlns:cx3="http://schemas.microsoft.com/office/drawing/2016/5/9/chartex" xmlns:cx4="http://schemas.microsoft.com/office/drawing/2016/5/10/chartex" xmlns:cx5="http://schemas.microsoft.com/office/drawing/2016/5/11/chartex" xmlns:cx6="http://schemas.microsoft.com/office/drawing/2016/5/12/chartex" xmlns:cx7="http://schemas.microsoft.com/office/drawing/2016/5/13/chartex" xmlns:cx8="http://schemas.microsoft.com/office/drawing/2016/5/14/chartex" xmlns:mc="http://schemas.openxmlformats.org/markup-compatibility/2006" xmlns:aink="http://schemas.microsoft.com/office/drawing/2016/ink" xmlns:am3d="http://schemas.microsoft.com/office/drawing/2017/model3d" xmlns:o="urn:schemas-microsoft-com:office:office" xmlns:oel="http://schemas.microsoft.com/office/2019/extlst" xmlns:r="http://schemas.openxmlformats.org/officeDocument/2006/relationships" xmlns:m="http://schemas.openxmlformats.org/officeDocument/2006/math" xmlns:v="urn:schemas-microsoft-com:vml" xmlns:wp14="http://schemas.microsoft.com/office/word/2010/wordprocessingDrawing" xmlns:wp="http://schemas.openxmlformats.org/drawingml/2006/wordprocessingDrawing" xmlns:w10="urn:schemas-microsoft-com:office:word" xmlns:w="http://schemas.openxmlformats.org/wordprocessingml/2006/main" xmlns:w14="http://schemas.microsoft.com/office/word/2010/wordml" xmlns:w15="http://schemas.microsoft.com/office/word/2012/wordml" xmlns:w16cex="http://schemas.microsoft.com/office/word/2018/wordml/cex" xmlns:w16cid="http://schemas.microsoft.com/office/word/2016/wordml/cid" xmlns:w16="http://schemas.microsoft.com/office/word/2018/wordml" xmlns:w16sdtdh="http://schemas.microsoft.com/office/word/2020/wordml/sdtdatahash" xmlns:w16se="http://schemas.microsoft.com/office/word/2015/wordml/symex" xmlns:wpg="http://schemas.microsoft.com/office/word/2010/wordprocessingGroup" xmlns:wpi="http://schemas.microsoft.com/office/word/2010/wordprocessingInk" xmlns:wne="http://schemas.microsoft.com/office/word/2006/wordml" xmlns:wps="http://schemas.microsoft.com/office/word/2010/wordprocessingShape" mc:Ignorable="w14 w15 w16se w16cid w16 w16cex w16sdtdh wp14">
+<w:hdr xmlns:wpc="http://schemas.microsoft.com/office/word/2010/wordprocessingCanvas" xmlns:cx="http://schemas.microsoft.com/office/drawing/2014/chartex" xmlns:cx1="http://schemas.microsoft.com/office/drawing/2015/9/8/chartex" xmlns:cx2="http://schemas.microsoft.com/office/drawing/2015/10/21/chartex" xmlns:cx3="http://schemas.microsoft.com/office/drawing/2016/5/9/chartex" xmlns:cx4="http://schemas.microsoft.com/office/drawing/2016/5/10/chartex" xmlns:cx5="http://schemas.microsoft.com/office/drawing/2016/5/11/chartex" xmlns:cx6="http://schemas.microsoft.com/office/drawing/2016/5/12/chartex" xmlns:cx7="http://schemas.microsoft.com/office/drawing/2016/5/13/chartex" xmlns:cx8="http://schemas.microsoft.com/office/drawing/2016/5/14/chartex" xmlns:mc="http://schemas.openxmlformats.org/markup-compatibility/2006" xmlns:aink="http://schemas.microsoft.com/office/drawing/2016/ink" xmlns:am3d="http://schemas.microsoft.com/office/drawing/2017/model3d" xmlns:o="urn:schemas-microsoft-com:office:office" xmlns:r="http://schemas.openxmlformats.org/officeDocument/2006/relationships" xmlns:m="http://schemas.openxmlformats.org/officeDocument/2006/math" xmlns:v="urn:schemas-microsoft-com:vml" xmlns:wp14="http://schemas.microsoft.com/office/word/2010/wordprocessingDrawing" xmlns:wp="http://schemas.openxmlformats.org/drawingml/2006/wordprocessingDrawing" xmlns:w10="urn:schemas-microsoft-com:office:word" xmlns:w="http://schemas.openxmlformats.org/wordprocessingml/2006/main" xmlns:w14="http://schemas.microsoft.com/office/word/2010/wordml" xmlns:w15="http://schemas.microsoft.com/office/word/2012/wordml" xmlns:w16cex="http://schemas.microsoft.com/office/word/2018/wordml/cex" xmlns:w16cid="http://schemas.microsoft.com/office/word/2016/wordml/cid" xmlns:w16="http://schemas.microsoft.com/office/word/2018/wordml" xmlns:w16sdtdh="http://schemas.microsoft.com/office/word/2020/wordml/sdtdatahash" xmlns:w16se="http://schemas.microsoft.com/office/word/2015/wordml/symex" xmlns:wpg="http://schemas.microsoft.com/office/word/2010/wordprocessingGroup" xmlns:wpi="http://schemas.microsoft.com/office/word/2010/wordprocessingInk" xmlns:wne="http://schemas.microsoft.com/office/word/2006/wordml" xmlns:wps="http://schemas.microsoft.com/office/word/2010/wordprocessingShape" mc:Ignorable="w14 w15 w16se w16cid w16 w16cex w16sdtdh wp14">
   <w:p>
     <w:pPr>
       <w:pStyle w:val="Header"/>
@@ -5311,7 +3223,7 @@
 </file>
 
 <file path=word/header4.xml><?xml version="1.0" encoding="utf-8"?>
-<w:hdr xmlns:wpc="http://schemas.microsoft.com/office/word/2010/wordprocessingCanvas" xmlns:cx="http://schemas.microsoft.com/office/drawing/2014/chartex" xmlns:cx1="http://schemas.microsoft.com/office/drawing/2015/9/8/chartex" xmlns:cx2="http://schemas.microsoft.com/office/drawing/2015/10/21/chartex" xmlns:cx3="http://schemas.microsoft.com/office/drawing/2016/5/9/chartex" xmlns:cx4="http://schemas.microsoft.com/office/drawing/2016/5/10/chartex" xmlns:cx5="http://schemas.microsoft.com/office/drawing/2016/5/11/chartex" xmlns:cx6="http://schemas.microsoft.com/office/drawing/2016/5/12/chartex" xmlns:cx7="http://schemas.microsoft.com/office/drawing/2016/5/13/chartex" xmlns:cx8="http://schemas.microsoft.com/office/drawing/2016/5/14/chartex" xmlns:mc="http://schemas.openxmlformats.org/markup-compatibility/2006" xmlns:aink="http://schemas.microsoft.com/office/drawing/2016/ink" xmlns:am3d="http://schemas.microsoft.com/office/drawing/2017/model3d" xmlns:o="urn:schemas-microsoft-com:office:office" xmlns:oel="http://schemas.microsoft.com/office/2019/extlst" xmlns:r="http://schemas.openxmlformats.org/officeDocument/2006/relationships" xmlns:m="http://schemas.openxmlformats.org/officeDocument/2006/math" xmlns:v="urn:schemas-microsoft-com:vml" xmlns:wp14="http://schemas.microsoft.com/office/word/2010/wordprocessingDrawing" xmlns:wp="http://schemas.openxmlformats.org/drawingml/2006/wordprocessingDrawing" xmlns:w10="urn:schemas-microsoft-com:office:word" xmlns:w="http://schemas.openxmlformats.org/wordprocessingml/2006/main" xmlns:w14="http://schemas.microsoft.com/office/word/2010/wordml" xmlns:w15="http://schemas.microsoft.com/office/word/2012/wordml" xmlns:w16cex="http://schemas.microsoft.com/office/word/2018/wordml/cex" xmlns:w16cid="http://schemas.microsoft.com/office/word/2016/wordml/cid" xmlns:w16="http://schemas.microsoft.com/office/word/2018/wordml" xmlns:w16sdtdh="http://schemas.microsoft.com/office/word/2020/wordml/sdtdatahash" xmlns:w16se="http://schemas.microsoft.com/office/word/2015/wordml/symex" xmlns:wpg="http://schemas.microsoft.com/office/word/2010/wordprocessingGroup" xmlns:wpi="http://schemas.microsoft.com/office/word/2010/wordprocessingInk" xmlns:wne="http://schemas.microsoft.com/office/word/2006/wordml" xmlns:wps="http://schemas.microsoft.com/office/word/2010/wordprocessingShape" mc:Ignorable="w14 w15 w16se w16cid w16 w16cex w16sdtdh wp14">
+<w:hdr xmlns:wpc="http://schemas.microsoft.com/office/word/2010/wordprocessingCanvas" xmlns:cx="http://schemas.microsoft.com/office/drawing/2014/chartex" xmlns:cx1="http://schemas.microsoft.com/office/drawing/2015/9/8/chartex" xmlns:cx2="http://schemas.microsoft.com/office/drawing/2015/10/21/chartex" xmlns:cx3="http://schemas.microsoft.com/office/drawing/2016/5/9/chartex" xmlns:cx4="http://schemas.microsoft.com/office/drawing/2016/5/10/chartex" xmlns:cx5="http://schemas.microsoft.com/office/drawing/2016/5/11/chartex" xmlns:cx6="http://schemas.microsoft.com/office/drawing/2016/5/12/chartex" xmlns:cx7="http://schemas.microsoft.com/office/drawing/2016/5/13/chartex" xmlns:cx8="http://schemas.microsoft.com/office/drawing/2016/5/14/chartex" xmlns:mc="http://schemas.openxmlformats.org/markup-compatibility/2006" xmlns:aink="http://schemas.microsoft.com/office/drawing/2016/ink" xmlns:am3d="http://schemas.microsoft.com/office/drawing/2017/model3d" xmlns:o="urn:schemas-microsoft-com:office:office" xmlns:r="http://schemas.openxmlformats.org/officeDocument/2006/relationships" xmlns:m="http://schemas.openxmlformats.org/officeDocument/2006/math" xmlns:v="urn:schemas-microsoft-com:vml" xmlns:wp14="http://schemas.microsoft.com/office/word/2010/wordprocessingDrawing" xmlns:wp="http://schemas.openxmlformats.org/drawingml/2006/wordprocessingDrawing" xmlns:w10="urn:schemas-microsoft-com:office:word" xmlns:w="http://schemas.openxmlformats.org/wordprocessingml/2006/main" xmlns:w14="http://schemas.microsoft.com/office/word/2010/wordml" xmlns:w15="http://schemas.microsoft.com/office/word/2012/wordml" xmlns:w16cex="http://schemas.microsoft.com/office/word/2018/wordml/cex" xmlns:w16cid="http://schemas.microsoft.com/office/word/2016/wordml/cid" xmlns:w16="http://schemas.microsoft.com/office/word/2018/wordml" xmlns:w16sdtdh="http://schemas.microsoft.com/office/word/2020/wordml/sdtdatahash" xmlns:w16se="http://schemas.microsoft.com/office/word/2015/wordml/symex" xmlns:wpg="http://schemas.microsoft.com/office/word/2010/wordprocessingGroup" xmlns:wpi="http://schemas.microsoft.com/office/word/2010/wordprocessingInk" xmlns:wne="http://schemas.microsoft.com/office/word/2006/wordml" xmlns:wps="http://schemas.microsoft.com/office/word/2010/wordprocessingShape" mc:Ignorable="w14 w15 w16se w16cid w16 w16cex w16sdtdh wp14">
   <w:p>
     <w:pPr>
       <w:pStyle w:val="Header"/>
@@ -5358,7 +3270,7 @@
 </file>
 
 <file path=word/header5.xml><?xml version="1.0" encoding="utf-8"?>
-<w:hdr xmlns:wpc="http://schemas.microsoft.com/office/word/2010/wordprocessingCanvas" xmlns:cx="http://schemas.microsoft.com/office/drawing/2014/chartex" xmlns:cx1="http://schemas.microsoft.com/office/drawing/2015/9/8/chartex" xmlns:cx2="http://schemas.microsoft.com/office/drawing/2015/10/21/chartex" xmlns:cx3="http://schemas.microsoft.com/office/drawing/2016/5/9/chartex" xmlns:cx4="http://schemas.microsoft.com/office/drawing/2016/5/10/chartex" xmlns:cx5="http://schemas.microsoft.com/office/drawing/2016/5/11/chartex" xmlns:cx6="http://schemas.microsoft.com/office/drawing/2016/5/12/chartex" xmlns:cx7="http://schemas.microsoft.com/office/drawing/2016/5/13/chartex" xmlns:cx8="http://schemas.microsoft.com/office/drawing/2016/5/14/chartex" xmlns:mc="http://schemas.openxmlformats.org/markup-compatibility/2006" xmlns:aink="http://schemas.microsoft.com/office/drawing/2016/ink" xmlns:am3d="http://schemas.microsoft.com/office/drawing/2017/model3d" xmlns:o="urn:schemas-microsoft-com:office:office" xmlns:oel="http://schemas.microsoft.com/office/2019/extlst" xmlns:r="http://schemas.openxmlformats.org/officeDocument/2006/relationships" xmlns:m="http://schemas.openxmlformats.org/officeDocument/2006/math" xmlns:v="urn:schemas-microsoft-com:vml" xmlns:wp14="http://schemas.microsoft.com/office/word/2010/wordprocessingDrawing" xmlns:wp="http://schemas.openxmlformats.org/drawingml/2006/wordprocessingDrawing" xmlns:w10="urn:schemas-microsoft-com:office:word" xmlns:w="http://schemas.openxmlformats.org/wordprocessingml/2006/main" xmlns:w14="http://schemas.microsoft.com/office/word/2010/wordml" xmlns:w15="http://schemas.microsoft.com/office/word/2012/wordml" xmlns:w16cex="http://schemas.microsoft.com/office/word/2018/wordml/cex" xmlns:w16cid="http://schemas.microsoft.com/office/word/2016/wordml/cid" xmlns:w16="http://schemas.microsoft.com/office/word/2018/wordml" xmlns:w16sdtdh="http://schemas.microsoft.com/office/word/2020/wordml/sdtdatahash" xmlns:w16se="http://schemas.microsoft.com/office/word/2015/wordml/symex" xmlns:wpg="http://schemas.microsoft.com/office/word/2010/wordprocessingGroup" xmlns:wpi="http://schemas.microsoft.com/office/word/2010/wordprocessingInk" xmlns:wne="http://schemas.microsoft.com/office/word/2006/wordml" xmlns:wps="http://schemas.microsoft.com/office/word/2010/wordprocessingShape" mc:Ignorable="w14 w15 w16se w16cid w16 w16cex w16sdtdh wp14">
+<w:hdr xmlns:wpc="http://schemas.microsoft.com/office/word/2010/wordprocessingCanvas" xmlns:cx="http://schemas.microsoft.com/office/drawing/2014/chartex" xmlns:cx1="http://schemas.microsoft.com/office/drawing/2015/9/8/chartex" xmlns:cx2="http://schemas.microsoft.com/office/drawing/2015/10/21/chartex" xmlns:cx3="http://schemas.microsoft.com/office/drawing/2016/5/9/chartex" xmlns:cx4="http://schemas.microsoft.com/office/drawing/2016/5/10/chartex" xmlns:cx5="http://schemas.microsoft.com/office/drawing/2016/5/11/chartex" xmlns:cx6="http://schemas.microsoft.com/office/drawing/2016/5/12/chartex" xmlns:cx7="http://schemas.microsoft.com/office/drawing/2016/5/13/chartex" xmlns:cx8="http://schemas.microsoft.com/office/drawing/2016/5/14/chartex" xmlns:mc="http://schemas.openxmlformats.org/markup-compatibility/2006" xmlns:aink="http://schemas.microsoft.com/office/drawing/2016/ink" xmlns:am3d="http://schemas.microsoft.com/office/drawing/2017/model3d" xmlns:o="urn:schemas-microsoft-com:office:office" xmlns:r="http://schemas.openxmlformats.org/officeDocument/2006/relationships" xmlns:m="http://schemas.openxmlformats.org/officeDocument/2006/math" xmlns:v="urn:schemas-microsoft-com:vml" xmlns:wp14="http://schemas.microsoft.com/office/word/2010/wordprocessingDrawing" xmlns:wp="http://schemas.openxmlformats.org/drawingml/2006/wordprocessingDrawing" xmlns:w10="urn:schemas-microsoft-com:office:word" xmlns:w="http://schemas.openxmlformats.org/wordprocessingml/2006/main" xmlns:w14="http://schemas.microsoft.com/office/word/2010/wordml" xmlns:w15="http://schemas.microsoft.com/office/word/2012/wordml" xmlns:w16cex="http://schemas.microsoft.com/office/word/2018/wordml/cex" xmlns:w16cid="http://schemas.microsoft.com/office/word/2016/wordml/cid" xmlns:w16="http://schemas.microsoft.com/office/word/2018/wordml" xmlns:w16sdtdh="http://schemas.microsoft.com/office/word/2020/wordml/sdtdatahash" xmlns:w16se="http://schemas.microsoft.com/office/word/2015/wordml/symex" xmlns:wpg="http://schemas.microsoft.com/office/word/2010/wordprocessingGroup" xmlns:wpi="http://schemas.microsoft.com/office/word/2010/wordprocessingInk" xmlns:wne="http://schemas.microsoft.com/office/word/2006/wordml" xmlns:wps="http://schemas.microsoft.com/office/word/2010/wordprocessingShape" mc:Ignorable="w14 w15 w16se w16cid w16 w16cex w16sdtdh wp14">
   <w:p>
     <w:pPr>
       <w:pStyle w:val="Header"/>
@@ -5380,7 +3292,7 @@
 </file>
 
 <file path=word/header6.xml><?xml version="1.0" encoding="utf-8"?>
-<w:hdr xmlns:wpc="http://schemas.microsoft.com/office/word/2010/wordprocessingCanvas" xmlns:cx="http://schemas.microsoft.com/office/drawing/2014/chartex" xmlns:cx1="http://schemas.microsoft.com/office/drawing/2015/9/8/chartex" xmlns:cx2="http://schemas.microsoft.com/office/drawing/2015/10/21/chartex" xmlns:cx3="http://schemas.microsoft.com/office/drawing/2016/5/9/chartex" xmlns:cx4="http://schemas.microsoft.com/office/drawing/2016/5/10/chartex" xmlns:cx5="http://schemas.microsoft.com/office/drawing/2016/5/11/chartex" xmlns:cx6="http://schemas.microsoft.com/office/drawing/2016/5/12/chartex" xmlns:cx7="http://schemas.microsoft.com/office/drawing/2016/5/13/chartex" xmlns:cx8="http://schemas.microsoft.com/office/drawing/2016/5/14/chartex" xmlns:mc="http://schemas.openxmlformats.org/markup-compatibility/2006" xmlns:aink="http://schemas.microsoft.com/office/drawing/2016/ink" xmlns:am3d="http://schemas.microsoft.com/office/drawing/2017/model3d" xmlns:o="urn:schemas-microsoft-com:office:office" xmlns:oel="http://schemas.microsoft.com/office/2019/extlst" xmlns:r="http://schemas.openxmlformats.org/officeDocument/2006/relationships" xmlns:m="http://schemas.openxmlformats.org/officeDocument/2006/math" xmlns:v="urn:schemas-microsoft-com:vml" xmlns:wp14="http://schemas.microsoft.com/office/word/2010/wordprocessingDrawing" xmlns:wp="http://schemas.openxmlformats.org/drawingml/2006/wordprocessingDrawing" xmlns:w10="urn:schemas-microsoft-com:office:word" xmlns:w="http://schemas.openxmlformats.org/wordprocessingml/2006/main" xmlns:w14="http://schemas.microsoft.com/office/word/2010/wordml" xmlns:w15="http://schemas.microsoft.com/office/word/2012/wordml" xmlns:w16cex="http://schemas.microsoft.com/office/word/2018/wordml/cex" xmlns:w16cid="http://schemas.microsoft.com/office/word/2016/wordml/cid" xmlns:w16="http://schemas.microsoft.com/office/word/2018/wordml" xmlns:w16sdtdh="http://schemas.microsoft.com/office/word/2020/wordml/sdtdatahash" xmlns:w16se="http://schemas.microsoft.com/office/word/2015/wordml/symex" xmlns:wpg="http://schemas.microsoft.com/office/word/2010/wordprocessingGroup" xmlns:wpi="http://schemas.microsoft.com/office/word/2010/wordprocessingInk" xmlns:wne="http://schemas.microsoft.com/office/word/2006/wordml" xmlns:wps="http://schemas.microsoft.com/office/word/2010/wordprocessingShape" mc:Ignorable="w14 w15 w16se w16cid w16 w16cex w16sdtdh wp14">
+<w:hdr xmlns:wpc="http://schemas.microsoft.com/office/word/2010/wordprocessingCanvas" xmlns:cx="http://schemas.microsoft.com/office/drawing/2014/chartex" xmlns:cx1="http://schemas.microsoft.com/office/drawing/2015/9/8/chartex" xmlns:cx2="http://schemas.microsoft.com/office/drawing/2015/10/21/chartex" xmlns:cx3="http://schemas.microsoft.com/office/drawing/2016/5/9/chartex" xmlns:cx4="http://schemas.microsoft.com/office/drawing/2016/5/10/chartex" xmlns:cx5="http://schemas.microsoft.com/office/drawing/2016/5/11/chartex" xmlns:cx6="http://schemas.microsoft.com/office/drawing/2016/5/12/chartex" xmlns:cx7="http://schemas.microsoft.com/office/drawing/2016/5/13/chartex" xmlns:cx8="http://schemas.microsoft.com/office/drawing/2016/5/14/chartex" xmlns:mc="http://schemas.openxmlformats.org/markup-compatibility/2006" xmlns:aink="http://schemas.microsoft.com/office/drawing/2016/ink" xmlns:am3d="http://schemas.microsoft.com/office/drawing/2017/model3d" xmlns:o="urn:schemas-microsoft-com:office:office" xmlns:r="http://schemas.openxmlformats.org/officeDocument/2006/relationships" xmlns:m="http://schemas.openxmlformats.org/officeDocument/2006/math" xmlns:v="urn:schemas-microsoft-com:vml" xmlns:wp14="http://schemas.microsoft.com/office/word/2010/wordprocessingDrawing" xmlns:wp="http://schemas.openxmlformats.org/drawingml/2006/wordprocessingDrawing" xmlns:w10="urn:schemas-microsoft-com:office:word" xmlns:w="http://schemas.openxmlformats.org/wordprocessingml/2006/main" xmlns:w14="http://schemas.microsoft.com/office/word/2010/wordml" xmlns:w15="http://schemas.microsoft.com/office/word/2012/wordml" xmlns:w16cex="http://schemas.microsoft.com/office/word/2018/wordml/cex" xmlns:w16cid="http://schemas.microsoft.com/office/word/2016/wordml/cid" xmlns:w16="http://schemas.microsoft.com/office/word/2018/wordml" xmlns:w16sdtdh="http://schemas.microsoft.com/office/word/2020/wordml/sdtdatahash" xmlns:w16se="http://schemas.microsoft.com/office/word/2015/wordml/symex" xmlns:wpg="http://schemas.microsoft.com/office/word/2010/wordprocessingGroup" xmlns:wpi="http://schemas.microsoft.com/office/word/2010/wordprocessingInk" xmlns:wne="http://schemas.microsoft.com/office/word/2006/wordml" xmlns:wps="http://schemas.microsoft.com/office/word/2010/wordprocessingShape" mc:Ignorable="w14 w15 w16se w16cid w16 w16cex w16sdtdh wp14">
   <w:p>
     <w:pPr>
       <w:pStyle w:val="Header"/>
@@ -5427,7 +3339,7 @@
 </file>
 
 <file path=word/numbering.xml><?xml version="1.0" encoding="utf-8"?>
-<w:numbering xmlns:wpc="http://schemas.microsoft.com/office/word/2010/wordprocessingCanvas" xmlns:cx="http://schemas.microsoft.com/office/drawing/2014/chartex" xmlns:cx1="http://schemas.microsoft.com/office/drawing/2015/9/8/chartex" xmlns:cx2="http://schemas.microsoft.com/office/drawing/2015/10/21/chartex" xmlns:cx3="http://schemas.microsoft.com/office/drawing/2016/5/9/chartex" xmlns:cx4="http://schemas.microsoft.com/office/drawing/2016/5/10/chartex" xmlns:cx5="http://schemas.microsoft.com/office/drawing/2016/5/11/chartex" xmlns:cx6="http://schemas.microsoft.com/office/drawing/2016/5/12/chartex" xmlns:cx7="http://schemas.microsoft.com/office/drawing/2016/5/13/chartex" xmlns:cx8="http://schemas.microsoft.com/office/drawing/2016/5/14/chartex" xmlns:mc="http://schemas.openxmlformats.org/markup-compatibility/2006" xmlns:aink="http://schemas.microsoft.com/office/drawing/2016/ink" xmlns:am3d="http://schemas.microsoft.com/office/drawing/2017/model3d" xmlns:o="urn:schemas-microsoft-com:office:office" xmlns:oel="http://schemas.microsoft.com/office/2019/extlst" xmlns:r="http://schemas.openxmlformats.org/officeDocument/2006/relationships" xmlns:m="http://schemas.openxmlformats.org/officeDocument/2006/math" xmlns:v="urn:schemas-microsoft-com:vml" xmlns:wp14="http://schemas.microsoft.com/office/word/2010/wordprocessingDrawing" xmlns:wp="http://schemas.openxmlformats.org/drawingml/2006/wordprocessingDrawing" xmlns:w10="urn:schemas-microsoft-com:office:word" xmlns:w="http://schemas.openxmlformats.org/wordprocessingml/2006/main" xmlns:w14="http://schemas.microsoft.com/office/word/2010/wordml" xmlns:w15="http://schemas.microsoft.com/office/word/2012/wordml" xmlns:w16cex="http://schemas.microsoft.com/office/word/2018/wordml/cex" xmlns:w16cid="http://schemas.microsoft.com/office/word/2016/wordml/cid" xmlns:w16="http://schemas.microsoft.com/office/word/2018/wordml" xmlns:w16sdtdh="http://schemas.microsoft.com/office/word/2020/wordml/sdtdatahash" xmlns:w16se="http://schemas.microsoft.com/office/word/2015/wordml/symex" xmlns:wpg="http://schemas.microsoft.com/office/word/2010/wordprocessingGroup" xmlns:wpi="http://schemas.microsoft.com/office/word/2010/wordprocessingInk" xmlns:wne="http://schemas.microsoft.com/office/word/2006/wordml" xmlns:wps="http://schemas.microsoft.com/office/word/2010/wordprocessingShape" mc:Ignorable="w14 w15 w16se w16cid w16 w16cex w16sdtdh wp14">
+<w:numbering xmlns:wpc="http://schemas.microsoft.com/office/word/2010/wordprocessingCanvas" xmlns:cx="http://schemas.microsoft.com/office/drawing/2014/chartex" xmlns:cx1="http://schemas.microsoft.com/office/drawing/2015/9/8/chartex" xmlns:cx2="http://schemas.microsoft.com/office/drawing/2015/10/21/chartex" xmlns:cx3="http://schemas.microsoft.com/office/drawing/2016/5/9/chartex" xmlns:cx4="http://schemas.microsoft.com/office/drawing/2016/5/10/chartex" xmlns:cx5="http://schemas.microsoft.com/office/drawing/2016/5/11/chartex" xmlns:cx6="http://schemas.microsoft.com/office/drawing/2016/5/12/chartex" xmlns:cx7="http://schemas.microsoft.com/office/drawing/2016/5/13/chartex" xmlns:cx8="http://schemas.microsoft.com/office/drawing/2016/5/14/chartex" xmlns:mc="http://schemas.openxmlformats.org/markup-compatibility/2006" xmlns:aink="http://schemas.microsoft.com/office/drawing/2016/ink" xmlns:am3d="http://schemas.microsoft.com/office/drawing/2017/model3d" xmlns:o="urn:schemas-microsoft-com:office:office" xmlns:r="http://schemas.openxmlformats.org/officeDocument/2006/relationships" xmlns:m="http://schemas.openxmlformats.org/officeDocument/2006/math" xmlns:v="urn:schemas-microsoft-com:vml" xmlns:wp14="http://schemas.microsoft.com/office/word/2010/wordprocessingDrawing" xmlns:wp="http://schemas.openxmlformats.org/drawingml/2006/wordprocessingDrawing" xmlns:w10="urn:schemas-microsoft-com:office:word" xmlns:w="http://schemas.openxmlformats.org/wordprocessingml/2006/main" xmlns:w14="http://schemas.microsoft.com/office/word/2010/wordml" xmlns:w15="http://schemas.microsoft.com/office/word/2012/wordml" xmlns:w16cex="http://schemas.microsoft.com/office/word/2018/wordml/cex" xmlns:w16cid="http://schemas.microsoft.com/office/word/2016/wordml/cid" xmlns:w16="http://schemas.microsoft.com/office/word/2018/wordml" xmlns:w16sdtdh="http://schemas.microsoft.com/office/word/2020/wordml/sdtdatahash" xmlns:w16se="http://schemas.microsoft.com/office/word/2015/wordml/symex" xmlns:wpg="http://schemas.microsoft.com/office/word/2010/wordprocessingGroup" xmlns:wpi="http://schemas.microsoft.com/office/word/2010/wordprocessingInk" xmlns:wne="http://schemas.microsoft.com/office/word/2006/wordml" xmlns:wps="http://schemas.microsoft.com/office/word/2010/wordprocessingShape" mc:Ignorable="w14 w15 w16se w16cid w16 w16cex w16sdtdh wp14">
   <w:abstractNum w:abstractNumId="0" w15:restartNumberingAfterBreak="1">
     <w:nsid w:val="03045B6B"/>
     <w:multiLevelType w:val="hybridMultilevel"/>
@@ -6907,43 +4819,43 @@
       </w:rPr>
     </w:lvl>
   </w:abstractNum>
-  <w:num w:numId="1" w16cid:durableId="1239749395">
+  <w:num w:numId="1">
     <w:abstractNumId w:val="7"/>
   </w:num>
-  <w:num w:numId="2" w16cid:durableId="1785077152">
+  <w:num w:numId="2">
     <w:abstractNumId w:val="11"/>
   </w:num>
-  <w:num w:numId="3" w16cid:durableId="1168716994">
+  <w:num w:numId="3">
     <w:abstractNumId w:val="4"/>
   </w:num>
-  <w:num w:numId="4" w16cid:durableId="1004210589">
+  <w:num w:numId="4">
     <w:abstractNumId w:val="1"/>
   </w:num>
-  <w:num w:numId="5" w16cid:durableId="5400313">
+  <w:num w:numId="5">
     <w:abstractNumId w:val="2"/>
   </w:num>
-  <w:num w:numId="6" w16cid:durableId="751514665">
+  <w:num w:numId="6">
     <w:abstractNumId w:val="10"/>
   </w:num>
-  <w:num w:numId="7" w16cid:durableId="1475443146">
+  <w:num w:numId="7">
     <w:abstractNumId w:val="0"/>
   </w:num>
-  <w:num w:numId="8" w16cid:durableId="200364711">
+  <w:num w:numId="8">
     <w:abstractNumId w:val="5"/>
   </w:num>
-  <w:num w:numId="9" w16cid:durableId="211573798">
+  <w:num w:numId="9">
     <w:abstractNumId w:val="5"/>
   </w:num>
-  <w:num w:numId="10" w16cid:durableId="2020887747">
+  <w:num w:numId="10">
     <w:abstractNumId w:val="9"/>
   </w:num>
-  <w:num w:numId="11" w16cid:durableId="410545277">
+  <w:num w:numId="11">
     <w:abstractNumId w:val="3"/>
   </w:num>
-  <w:num w:numId="12" w16cid:durableId="1037393095">
+  <w:num w:numId="12">
     <w:abstractNumId w:val="12"/>
   </w:num>
-  <w:num w:numId="13" w16cid:durableId="57362916">
+  <w:num w:numId="13">
     <w:abstractNumId w:val="6"/>
     <w:lvlOverride w:ilvl="0">
       <w:startOverride w:val="1"/>
@@ -6957,10 +4869,10 @@
     <w:lvlOverride w:ilvl="7"/>
     <w:lvlOverride w:ilvl="8"/>
   </w:num>
-  <w:num w:numId="14" w16cid:durableId="1654481825">
+  <w:num w:numId="14">
     <w:abstractNumId w:val="8"/>
   </w:num>
-  <w:num w:numId="15" w16cid:durableId="1369914681">
+  <w:num w:numId="15">
     <w:abstractNumId w:val="3"/>
     <w:lvlOverride w:ilvl="0">
       <w:startOverride w:val="1"/>

</xml_diff>